<commit_message>
working with mostki template
</commit_message>
<xml_diff>
--- a/templates/Raport z testu kamer ANPR Mostki_template.docx
+++ b/templates/Raport z testu kamer ANPR Mostki_template.docx
@@ -17,7 +17,7 @@
         <w:rPr>
           <w:noProof/>
         </w:rPr>
-        <w:pict w14:anchorId="4E0FEE8D">
+        <w:pict w14:anchorId="5B6B6B8D">
           <v:rect id="Rectangle 25" o:spid="_x0000_s1060" style="position:absolute;left:0;text-align:left;margin-left:49.8pt;margin-top:144.25pt;width:404.4pt;height:191.4pt;z-index:251652096;visibility:visible;mso-wrap-style:square;mso-wrap-distance-left:9.35pt;mso-wrap-distance-top:0;mso-wrap-distance-right:10.05pt;mso-wrap-distance-bottom:.75pt;mso-position-horizontal:absolute;mso-position-horizontal-relative:margin;mso-position-vertical:absolute;mso-position-vertical-relative:margin;v-text-anchor:top" o:gfxdata="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" o:allowincell="f" stroked="f" strokeweight="0">
             <v:textbox inset="0,0,0,0">
               <w:txbxContent>
@@ -61,8 +61,17 @@
                             <w:rFonts w:asciiTheme="majorHAnsi" w:eastAsiaTheme="majorEastAsia" w:hAnsiTheme="majorHAnsi" w:cstheme="majorBidi"/>
                             <w:lang w:val="en-GB"/>
                           </w:rPr>
-                          <w:t>Cat Traffic Sp. z o.o.</w:t>
+                          <w:t xml:space="preserve">Cat Traffic Sp. z </w:t>
                         </w:r>
+                        <w:proofErr w:type="spellStart"/>
+                        <w:r>
+                          <w:rPr>
+                            <w:rFonts w:asciiTheme="majorHAnsi" w:eastAsiaTheme="majorEastAsia" w:hAnsiTheme="majorHAnsi" w:cstheme="majorBidi"/>
+                            <w:lang w:val="en-GB"/>
+                          </w:rPr>
+                          <w:t>o.o.</w:t>
+                        </w:r>
+                        <w:proofErr w:type="spellEnd"/>
                       </w:p>
                     </w:tc>
                   </w:tr>
@@ -200,9 +209,11 @@
         <w:pStyle w:val="TextBody"/>
         <w:jc w:val="right"/>
       </w:pPr>
+      <w:proofErr w:type="spellStart"/>
       <w:r>
         <w:t>today</w:t>
       </w:r>
+      <w:proofErr w:type="spellEnd"/>
     </w:p>
     <w:tbl>
       <w:tblPr>
@@ -343,8 +354,18 @@
                 <w:sz w:val="20"/>
                 <w:szCs w:val="20"/>
               </w:rPr>
-              <w:t>Karol Zemanek</w:t>
-            </w:r>
+              <w:t xml:space="preserve">Karol </w:t>
+            </w:r>
+            <w:proofErr w:type="spellStart"/>
+            <w:r>
+              <w:rPr>
+                <w:rFonts w:cs="Arial"/>
+                <w:sz w:val="20"/>
+                <w:szCs w:val="20"/>
+              </w:rPr>
+              <w:t>Zemanek</w:t>
+            </w:r>
+            <w:proofErr w:type="spellEnd"/>
           </w:p>
         </w:tc>
       </w:tr>
@@ -1002,6 +1023,12 @@
               <w:rPr>
                 <w:rStyle w:val="IndexLink"/>
               </w:rPr>
+              <w:t xml:space="preserve"> (55)</w:t>
+            </w:r>
+            <w:r>
+              <w:rPr>
+                <w:rStyle w:val="IndexLink"/>
+              </w:rPr>
               <w:tab/>
               <w:t>35</w:t>
             </w:r>
@@ -1240,7 +1267,7 @@
         </w:rPr>
         <w:lastRenderedPageBreak/>
         <w:drawing>
-          <wp:inline distT="0" distB="0" distL="0" distR="0" wp14:anchorId="120B3BAD">
+          <wp:inline distT="0" distB="0" distL="0" distR="0" wp14:anchorId="4309FA22">
             <wp:extent cx="3571875" cy="2677795"/>
             <wp:effectExtent l="0" t="0" r="0" b="0"/>
             <wp:docPr id="2" name="Obraz 20"/>
@@ -1296,7 +1323,63 @@
         <w:rPr>
           <w:szCs w:val="22"/>
         </w:rPr>
-        <w:t>Strefa wideorejestracji składa się z kamer ANPR typu FreewayHDv3 prod. ARH Hungary strumieniujących sygnał wideo w postaci cyfrowej przez sieć IP do komputera wyposażonego w oprogramowanie do dekodowania obrazu i wyszukiwania numerów tablic rejestracyjnych. Dodatkowo zainstalowano kamery poglądowe typu Axis P1365 wraz z oświetlaczami IR do przedstawiania sylwetek wszystkich pojazdów a zwłaszcza tych, co do których istnieje przypuszczenie przekroczenia zdefiniowanych parametrów wagi czy wysokości.</w:t>
+        <w:t xml:space="preserve">Strefa </w:t>
+      </w:r>
+      <w:proofErr w:type="spellStart"/>
+      <w:r>
+        <w:rPr>
+          <w:szCs w:val="22"/>
+        </w:rPr>
+        <w:t>wideorejestracji</w:t>
+      </w:r>
+      <w:proofErr w:type="spellEnd"/>
+      <w:r>
+        <w:rPr>
+          <w:szCs w:val="22"/>
+        </w:rPr>
+        <w:t xml:space="preserve"> składa się z kamer ANPR typu FreewayHDv3 </w:t>
+      </w:r>
+      <w:proofErr w:type="spellStart"/>
+      <w:r>
+        <w:rPr>
+          <w:szCs w:val="22"/>
+        </w:rPr>
+        <w:t>prod</w:t>
+      </w:r>
+      <w:proofErr w:type="spellEnd"/>
+      <w:r>
+        <w:rPr>
+          <w:szCs w:val="22"/>
+        </w:rPr>
+        <w:t xml:space="preserve">. ARH </w:t>
+      </w:r>
+      <w:proofErr w:type="spellStart"/>
+      <w:r>
+        <w:rPr>
+          <w:szCs w:val="22"/>
+        </w:rPr>
+        <w:t>Hungary</w:t>
+      </w:r>
+      <w:proofErr w:type="spellEnd"/>
+      <w:r>
+        <w:rPr>
+          <w:szCs w:val="22"/>
+        </w:rPr>
+        <w:t xml:space="preserve"> strumieniujących sygnał wideo w postaci cyfrowej przez sieć IP do komputera wyposażonego w oprogramowanie do dekodowania obrazu i wyszukiwania numerów tablic rejestracyjnych. Dodatkowo zainstalowano kamery poglądowe typu </w:t>
+      </w:r>
+      <w:proofErr w:type="spellStart"/>
+      <w:r>
+        <w:rPr>
+          <w:szCs w:val="22"/>
+        </w:rPr>
+        <w:t>Axis</w:t>
+      </w:r>
+      <w:proofErr w:type="spellEnd"/>
+      <w:r>
+        <w:rPr>
+          <w:szCs w:val="22"/>
+        </w:rPr>
+        <w:t xml:space="preserve"> P1365 wraz z oświetlaczami IR do przedstawiania sylwetek wszystkich pojazdów a zwłaszcza tych, co do których istnieje przypuszczenie przekroczenia zdefiniowanych parametrów wagi czy wysokości.</w:t>
       </w:r>
     </w:p>
     <w:p>
@@ -1360,7 +1443,7 @@
         <w:rPr>
           <w:noProof/>
         </w:rPr>
-        <w:pict w14:anchorId="177D0FA4">
+        <w:pict w14:anchorId="70CDB221">
           <v:shapetype id="_x0000_t66" coordsize="21600,21600" o:spt="66" adj="5400,5400" path="m@0,l@0@1,21600@1,21600@2@0@2@0,21600,,10800xe">
             <v:stroke joinstyle="miter"/>
             <v:formulas>
@@ -1387,25 +1470,37 @@
         </w:tabs>
       </w:pPr>
       <w:r>
+        <w:pict w14:anchorId="568114C5">
+          <v:rect id="Prostokąt 10" o:spid="_x0000_s1071" style="width:194pt;height:128.1pt;visibility:visible;mso-wrap-style:square;mso-left-percent:-10001;mso-top-percent:-10001;mso-position-horizontal:absolute;mso-position-horizontal-relative:char;mso-position-vertical:absolute;mso-position-vertical-relative:line;mso-left-percent:-10001;mso-top-percent:-10001;v-text-anchor:top" strokeweight=".26mm">
+            <w10:anchorlock/>
+          </v:rect>
+        </w:pict>
+      </w:r>
+      <w:r>
         <w:rPr>
           <w:noProof/>
         </w:rPr>
-      </w:r>
-      <w:r>
-        <w:pict w14:anchorId="72445889">
-          <v:rect id="Prostokąt 10" o:spid="_x0000_s1058" style="width:194pt;height:128.1pt;visibility:visible;mso-wrap-style:square;mso-left-percent:-10001;mso-top-percent:-10001;mso-position-horizontal:absolute;mso-position-horizontal-relative:char;mso-position-vertical:absolute;mso-position-vertical-relative:line;mso-left-percent:-10001;mso-top-percent:-10001;v-text-anchor:top" o:gfxdata="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" strokeweight=".26mm">
-            <w10:anchorlock/>
-          </v:rect>
+        <w:pict w14:anchorId="3106B790">
+          <v:shape id="shapetype_13" o:spid="_x0000_s1057" style="position:absolute;left:0;text-align:left;margin-left:0;margin-top:.05pt;width:50.15pt;height:50.15pt;z-index:251649024;visibility:hidden;mso-wrap-style:square;mso-wrap-distance-left:.75pt;mso-wrap-distance-top:1.5pt;mso-wrap-distance-right:1pt;mso-wrap-distance-bottom:1.75pt;mso-position-horizontal:absolute;mso-position-horizontal-relative:text;mso-position-vertical:absolute;mso-position-vertical-relative:text;v-text-anchor:top" coordsize="21600,21600" o:spt="100" o:gfxdata="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" adj="0,,0" path="m,5400r10800,l10800,,21600,10800,10800,21600r,-5400l,16200,,5400xe" strokeweight=".26mm">
+            <v:stroke joinstyle="miter"/>
+            <v:formulas/>
+            <v:path arrowok="t" o:connecttype="segments" textboxrect="0,0,21622,21622"/>
+          </v:shape>
         </w:pict>
       </w:r>
       <w:r>
         <w:rPr>
           <w:noProof/>
         </w:rPr>
-        <w:pict w14:anchorId="1DB3F5C0">
-          <v:shape id="shapetype_13" o:spid="_x0000_s1057" style="position:absolute;left:0;text-align:left;margin-left:0;margin-top:.05pt;width:50.15pt;height:50.15pt;z-index:251649024;visibility:hidden;mso-wrap-style:square;mso-wrap-distance-left:.75pt;mso-wrap-distance-top:1.5pt;mso-wrap-distance-right:1pt;mso-wrap-distance-bottom:1.75pt;mso-position-horizontal:absolute;mso-position-horizontal-relative:text;mso-position-vertical:absolute;mso-position-vertical-relative:text;v-text-anchor:top" coordsize="21600,21600" o:gfxdata="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" path="m,5400r10800,l10800,,21600,10800,10800,21600r,-5400l,16200,,5400xe" strokeweight=".26mm">
+        <w:pict w14:anchorId="69BCDBAA">
+          <v:shapetype id="_x0000_t32" coordsize="21600,21600" o:spt="32" o:oned="t" path="m,l21600,21600e" filled="f">
+            <v:path arrowok="t" fillok="f" o:connecttype="none"/>
+            <o:lock v:ext="edit" shapetype="t"/>
+          </v:shapetype>
+          <v:shape id="shapetype_32" o:spid="_x0000_s1056" type="#_x0000_t32" style="position:absolute;left:0;text-align:left;margin-left:0;margin-top:.05pt;width:50.15pt;height:50.15pt;z-index:251650048;visibility:hidden;mso-wrap-style:square;mso-wrap-distance-left:.75pt;mso-wrap-distance-top:.75pt;mso-wrap-distance-right:1pt;mso-wrap-distance-bottom:1pt;mso-position-horizontal:absolute;mso-position-horizontal-relative:text;mso-position-vertical:absolute;mso-position-vertical-relative:text;v-text-anchor:top" o:gfxdata="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" o:oned="f" filled="t" strokeweight=".26mm">
             <v:stroke joinstyle="miter"/>
-            <v:path arrowok="t" textboxrect="0,0,21622,21622"/>
+            <v:path fillok="t" o:connecttype="segments" textboxrect="0,0,21622,21622"/>
+            <o:lock v:ext="edit" shapetype="f"/>
           </v:shape>
         </w:pict>
       </w:r>
@@ -1413,10 +1508,11 @@
         <w:rPr>
           <w:noProof/>
         </w:rPr>
-        <w:pict w14:anchorId="2B28CD74">
-          <v:shape id="shapetype_32" o:spid="_x0000_s1056" style="position:absolute;left:0;text-align:left;margin-left:0;margin-top:.05pt;width:50.15pt;height:50.15pt;z-index:251650048;visibility:hidden;mso-wrap-style:square;mso-wrap-distance-left:.75pt;mso-wrap-distance-top:.75pt;mso-wrap-distance-right:1pt;mso-wrap-distance-bottom:1pt;mso-position-horizontal:absolute;mso-position-horizontal-relative:text;mso-position-vertical:absolute;mso-position-vertical-relative:text;v-text-anchor:top" coordsize="21600,21600" o:gfxdata="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" path="m,l21600,21600e" strokeweight=".26mm">
+        <w:pict w14:anchorId="0D43E61F">
+          <v:shape id="shapetype_69" o:spid="_x0000_s1055" style="position:absolute;left:0;text-align:left;margin-left:0;margin-top:.05pt;width:50.15pt;height:50.15pt;z-index:251651072;visibility:hidden;mso-wrap-style:square;mso-wrap-distance-left:1.5pt;mso-wrap-distance-top:1.5pt;mso-wrap-distance-right:1pt;mso-wrap-distance-bottom:1.75pt;mso-position-horizontal:absolute;mso-position-horizontal-relative:text;mso-position-vertical:absolute;mso-position-vertical-relative:text;v-text-anchor:top" coordsize="21600,21600" o:spt="100" o:gfxdata="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" adj="0,,0" path="m,10800l10800,r,5400l10800,,21600,10800,10800,21600r,-5400l10800,21600,,10800xe" strokeweight=".26mm">
             <v:stroke joinstyle="miter"/>
-            <v:path arrowok="t" textboxrect="0,0,21622,21622"/>
+            <v:formulas/>
+            <v:path arrowok="t" o:connecttype="segments" textboxrect="0,0,21622,21622"/>
           </v:shape>
         </w:pict>
       </w:r>
@@ -1424,18 +1520,7 @@
         <w:rPr>
           <w:noProof/>
         </w:rPr>
-        <w:pict w14:anchorId="10C9DEBD">
-          <v:shape id="shapetype_69" o:spid="_x0000_s1055" style="position:absolute;left:0;text-align:left;margin-left:0;margin-top:.05pt;width:50.15pt;height:50.15pt;z-index:251651072;visibility:hidden;mso-wrap-style:square;mso-wrap-distance-left:1.5pt;mso-wrap-distance-top:1.5pt;mso-wrap-distance-right:1pt;mso-wrap-distance-bottom:1.75pt;mso-position-horizontal:absolute;mso-position-horizontal-relative:text;mso-position-vertical:absolute;mso-position-vertical-relative:text;v-text-anchor:top" coordsize="21600,21600" o:gfxdata="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" path="m,10800l10800,r,5400l10800,,21600,10800,10800,21600r,-5400l10800,21600,,10800xe" strokeweight=".26mm">
-            <v:stroke joinstyle="miter"/>
-            <v:path arrowok="t" textboxrect="0,0,21622,21622"/>
-          </v:shape>
-        </w:pict>
-      </w:r>
-      <w:r>
-        <w:rPr>
-          <w:noProof/>
-        </w:rPr>
-        <w:pict w14:anchorId="7F13EEFC">
+        <w:pict w14:anchorId="00DFF32E">
           <v:group id="Group 93" o:spid="_x0000_s1048" style="position:absolute;left:0;text-align:left;margin-left:59.65pt;margin-top:12.6pt;width:69.9pt;height:105.9pt;z-index:251654144;mso-wrap-distance-left:.85pt;mso-wrap-distance-top:.95pt;mso-wrap-distance-right:.65pt;mso-wrap-distance-bottom:.55pt;mso-position-horizontal-relative:text;mso-position-vertical-relative:text" coordsize="8877,13449" o:gfxdata="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">
             <v:group id="Grupa 1963193084" o:spid="_x0000_s1049" style="position:absolute;width:8877;height:6469" coordsize="0,0" o:gfxdata="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">
               <v:oval id="Owal 11" o:spid="_x0000_s1050" style="position:absolute;width:887760;height:646920;visibility:visible;mso-wrap-style:square;v-text-anchor:top" o:gfxdata="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" strokeweight=".26mm"/>
@@ -1490,9 +1575,10 @@
         <w:rPr>
           <w:noProof/>
         </w:rPr>
-        <w:pict w14:anchorId="68B9D4EF">
-          <v:shape id="AutoShape 53" o:spid="_x0000_s1047" style="position:absolute;left:0;text-align:left;margin-left:0;margin-top:67.35pt;width:194.45pt;height:.2pt;z-index:251655168;visibility:visible;mso-wrap-style:square;mso-wrap-distance-left:.45pt;mso-wrap-distance-top:.95pt;mso-wrap-distance-right:1pt;mso-wrap-distance-bottom:.5pt;mso-position-horizontal:absolute;mso-position-horizontal-relative:text;mso-position-vertical:absolute;mso-position-vertical-relative:text;v-text-anchor:top" coordsize="21600,21600" o:gfxdata="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" path="m,l21600,21600e" filled="f" strokeweight=".26mm">
-            <v:path arrowok="t" textboxrect="0,0,21606,27000"/>
+        <w:pict w14:anchorId="2A80DCDE">
+          <v:shape id="AutoShape 53" o:spid="_x0000_s1047" type="#_x0000_t32" style="position:absolute;left:0;text-align:left;margin-left:0;margin-top:67.35pt;width:194.45pt;height:.2pt;z-index:251655168;visibility:visible;mso-wrap-style:square;mso-wrap-distance-left:.45pt;mso-wrap-distance-top:.95pt;mso-wrap-distance-right:1pt;mso-wrap-distance-bottom:.5pt;mso-position-horizontal:absolute;mso-position-horizontal-relative:text;mso-position-vertical:absolute;mso-position-vertical-relative:text;v-text-anchor:top" o:gfxdata="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" o:oned="f" strokeweight=".26mm">
+            <v:path fillok="t" o:connecttype="segments" textboxrect="0,0,21606,27000"/>
+            <o:lock v:ext="edit" shapetype="f"/>
           </v:shape>
         </w:pict>
       </w:r>
@@ -1502,7 +1588,7 @@
         <w:rPr>
           <w:noProof/>
         </w:rPr>
-        <w:pict w14:anchorId="09B28738">
+        <w:pict w14:anchorId="2CA5EA1F">
           <v:shapetype id="_x0000_t13" coordsize="21600,21600" o:spt="13" adj="16200,5400" path="m@0,l@0@1,0@1,0@2@0@2@0,21600,21600,10800xe">
             <v:stroke joinstyle="miter"/>
             <v:formulas>
@@ -1575,7 +1661,15 @@
         </w:numPr>
       </w:pPr>
       <w:r>
-        <w:t>Włączone nagrywanie strumienia wideo z zapisem na lokalnym komputerze/sterowniku poprzez uruchomienie zapisu na stronie kamery axis (IP:192.168.129.150 oraz 192.168.129.151). Kamery zapisują strumień w katalogu C:\Transfer\axis\</w:t>
+        <w:t xml:space="preserve">Włączone nagrywanie strumienia wideo z zapisem na lokalnym komputerze/sterowniku poprzez uruchomienie zapisu na stronie kamery </w:t>
+      </w:r>
+      <w:proofErr w:type="spellStart"/>
+      <w:r>
+        <w:t>axis</w:t>
+      </w:r>
+      <w:proofErr w:type="spellEnd"/>
+      <w:r>
+        <w:t xml:space="preserve"> (IP:192.168.129.150 oraz 192.168.129.151). Kamery zapisują strumień w katalogu C:\Transfer\axis\</w:t>
       </w:r>
     </w:p>
     <w:p>
@@ -1625,7 +1719,7 @@
               <w:spacing w:line="240" w:lineRule="auto"/>
             </w:pPr>
             <w:r>
-              <w:pict w14:anchorId="168546D2">
+              <w:pict w14:anchorId="74137273">
                 <v:shapetype id="_x0000_t75" coordsize="21600,21600" o:spt="75" o:preferrelative="t" path="m@4@5l@4@11@9@11@9@5xe" filled="f" stroked="f">
                   <v:stroke joinstyle="miter"/>
                   <v:formulas>
@@ -1651,11 +1745,11 @@
               </w:pict>
             </w:r>
             <w:r>
-              <w:object w:dxaOrig="2460" w:dyaOrig="555" w14:anchorId="11FAAA7A">
-                <v:shape id="ole_rId3" o:spid="_x0000_i1025" type="#_x0000_t75" style="width:123.05pt;height:27.65pt;visibility:visible;mso-wrap-distance-right:0" o:ole="" filled="t">
+              <w:object w:dxaOrig="2460" w:dyaOrig="555" w14:anchorId="291A9D67">
+                <v:shape id="ole_rId3" o:spid="_x0000_i1026" type="#_x0000_t75" style="width:123.05pt;height:27.65pt;visibility:visible;mso-wrap-distance-right:0" o:ole="" filled="t">
                   <v:imagedata r:id="rId9" o:title=""/>
                 </v:shape>
-                <o:OLEObject Type="Embed" ProgID="PBrush" ShapeID="ole_rId3" DrawAspect="Content" ObjectID="_1777803714" r:id="rId10"/>
+                <o:OLEObject Type="Embed" ProgID="PBrush" ShapeID="ole_rId3" DrawAspect="Content" ObjectID="_1777983227" r:id="rId10"/>
               </w:object>
             </w:r>
           </w:p>
@@ -1670,18 +1764,18 @@
               <w:spacing w:line="240" w:lineRule="auto"/>
             </w:pPr>
             <w:r>
-              <w:pict w14:anchorId="586AC909">
+              <w:pict w14:anchorId="7D153EC6">
                 <v:shape id="_x0000_tole_rId5" o:spid="_x0000_s1043" type="#_x0000_t75" style="position:absolute;left:0;text-align:left;margin-left:0;margin-top:0;width:50pt;height:50pt;z-index:251658240;visibility:hidden;mso-position-horizontal-relative:text;mso-position-vertical-relative:text">
                   <o:lock v:ext="edit" selection="t"/>
                 </v:shape>
               </w:pict>
             </w:r>
             <w:r>
-              <w:object w:dxaOrig="2880" w:dyaOrig="690" w14:anchorId="13AF3963">
-                <v:shape id="ole_rId5" o:spid="_x0000_i1026" type="#_x0000_t75" style="width:2in;height:34.35pt;visibility:visible;mso-wrap-distance-right:0" o:ole="" filled="t">
+              <w:object w:dxaOrig="2880" w:dyaOrig="690" w14:anchorId="33162146">
+                <v:shape id="ole_rId5" o:spid="_x0000_i1027" type="#_x0000_t75" style="width:2in;height:34.35pt;visibility:visible;mso-wrap-distance-right:0" o:ole="" filled="t">
                   <v:imagedata r:id="rId11" o:title=""/>
                 </v:shape>
-                <o:OLEObject Type="Embed" ProgID="PBrush" ShapeID="ole_rId5" DrawAspect="Content" ObjectID="_1777803715" r:id="rId12"/>
+                <o:OLEObject Type="Embed" ProgID="PBrush" ShapeID="ole_rId5" DrawAspect="Content" ObjectID="_1777983228" r:id="rId12"/>
               </w:object>
             </w:r>
           </w:p>
@@ -1698,18 +1792,18 @@
               <w:spacing w:line="240" w:lineRule="auto"/>
             </w:pPr>
             <w:r>
-              <w:pict w14:anchorId="443939A5">
+              <w:pict w14:anchorId="73075145">
                 <v:shape id="_x0000_tole_rId7" o:spid="_x0000_s1041" type="#_x0000_t75" style="position:absolute;left:0;text-align:left;margin-left:0;margin-top:0;width:50pt;height:50pt;z-index:251659264;visibility:hidden;mso-position-horizontal-relative:text;mso-position-vertical-relative:text">
                   <o:lock v:ext="edit" selection="t"/>
                 </v:shape>
               </w:pict>
             </w:r>
             <w:r>
-              <w:object w:dxaOrig="2505" w:dyaOrig="495" w14:anchorId="62654EFF">
-                <v:shape id="ole_rId7" o:spid="_x0000_i1027" type="#_x0000_t75" style="width:124.75pt;height:25.1pt;visibility:visible;mso-wrap-distance-right:0" o:ole="" filled="t">
+              <w:object w:dxaOrig="2505" w:dyaOrig="495" w14:anchorId="7AC5B1E8">
+                <v:shape id="ole_rId7" o:spid="_x0000_i1028" type="#_x0000_t75" style="width:124.75pt;height:25.1pt;visibility:visible;mso-wrap-distance-right:0" o:ole="" filled="t">
                   <v:imagedata r:id="rId13" o:title=""/>
                 </v:shape>
-                <o:OLEObject Type="Embed" ProgID="PBrush" ShapeID="ole_rId7" DrawAspect="Content" ObjectID="_1777803716" r:id="rId14"/>
+                <o:OLEObject Type="Embed" ProgID="PBrush" ShapeID="ole_rId7" DrawAspect="Content" ObjectID="_1777983229" r:id="rId14"/>
               </w:object>
             </w:r>
           </w:p>
@@ -1724,18 +1818,18 @@
               <w:spacing w:line="240" w:lineRule="auto"/>
             </w:pPr>
             <w:r>
-              <w:pict w14:anchorId="63948798">
+              <w:pict w14:anchorId="0D471C94">
                 <v:shape id="_x0000_tole_rId9" o:spid="_x0000_s1039" type="#_x0000_t75" style="position:absolute;left:0;text-align:left;margin-left:0;margin-top:0;width:50pt;height:50pt;z-index:251660288;visibility:hidden;mso-position-horizontal-relative:text;mso-position-vertical-relative:text">
                   <o:lock v:ext="edit" selection="t"/>
                 </v:shape>
               </w:pict>
             </w:r>
             <w:r>
-              <w:object w:dxaOrig="2445" w:dyaOrig="585" w14:anchorId="5422AED4">
-                <v:shape id="ole_rId9" o:spid="_x0000_i1028" type="#_x0000_t75" style="width:122.25pt;height:29.3pt;visibility:visible;mso-wrap-distance-right:0" o:ole="" filled="t">
+              <w:object w:dxaOrig="2445" w:dyaOrig="585" w14:anchorId="7C2000A6">
+                <v:shape id="ole_rId9" o:spid="_x0000_i1029" type="#_x0000_t75" style="width:122.25pt;height:29.3pt;visibility:visible;mso-wrap-distance-right:0" o:ole="" filled="t">
                   <v:imagedata r:id="rId15" o:title=""/>
                 </v:shape>
-                <o:OLEObject Type="Embed" ProgID="PBrush" ShapeID="ole_rId9" DrawAspect="Content" ObjectID="_1777803717" r:id="rId16"/>
+                <o:OLEObject Type="Embed" ProgID="PBrush" ShapeID="ole_rId9" DrawAspect="Content" ObjectID="_1777983230" r:id="rId16"/>
               </w:object>
             </w:r>
           </w:p>
@@ -1752,18 +1846,18 @@
               <w:spacing w:line="240" w:lineRule="auto"/>
             </w:pPr>
             <w:r>
-              <w:pict w14:anchorId="5199E856">
+              <w:pict w14:anchorId="72C5EAEB">
                 <v:shape id="_x0000_tole_rId11" o:spid="_x0000_s1037" type="#_x0000_t75" style="position:absolute;left:0;text-align:left;margin-left:0;margin-top:0;width:50pt;height:50pt;z-index:251661312;visibility:hidden;mso-position-horizontal-relative:text;mso-position-vertical-relative:text">
                   <o:lock v:ext="edit" selection="t"/>
                 </v:shape>
               </w:pict>
             </w:r>
             <w:r>
-              <w:object w:dxaOrig="2625" w:dyaOrig="465" w14:anchorId="1873059C">
-                <v:shape id="ole_rId11" o:spid="_x0000_i1029" type="#_x0000_t75" style="width:131.45pt;height:23.45pt;visibility:visible;mso-wrap-distance-right:0" o:ole="" filled="t">
+              <w:object w:dxaOrig="2625" w:dyaOrig="465" w14:anchorId="2DD23B13">
+                <v:shape id="ole_rId11" o:spid="_x0000_i1030" type="#_x0000_t75" style="width:131.45pt;height:23.45pt;visibility:visible;mso-wrap-distance-right:0" o:ole="" filled="t">
                   <v:imagedata r:id="rId17" o:title=""/>
                 </v:shape>
-                <o:OLEObject Type="Embed" ProgID="PBrush" ShapeID="ole_rId11" DrawAspect="Content" ObjectID="_1777803718" r:id="rId18"/>
+                <o:OLEObject Type="Embed" ProgID="PBrush" ShapeID="ole_rId11" DrawAspect="Content" ObjectID="_1777983231" r:id="rId18"/>
               </w:object>
             </w:r>
           </w:p>
@@ -1778,18 +1872,18 @@
               <w:spacing w:line="240" w:lineRule="auto"/>
             </w:pPr>
             <w:r>
-              <w:pict w14:anchorId="0FAAE766">
+              <w:pict w14:anchorId="75310B8F">
                 <v:shape id="_x0000_tole_rId13" o:spid="_x0000_s1035" type="#_x0000_t75" style="position:absolute;left:0;text-align:left;margin-left:0;margin-top:0;width:50pt;height:50pt;z-index:251662336;visibility:hidden;mso-position-horizontal-relative:text;mso-position-vertical-relative:text">
                   <o:lock v:ext="edit" selection="t"/>
                 </v:shape>
               </w:pict>
             </w:r>
             <w:r>
-              <w:object w:dxaOrig="2550" w:dyaOrig="585" w14:anchorId="2A7BF099">
-                <v:shape id="ole_rId13" o:spid="_x0000_i1030" type="#_x0000_t75" style="width:128.1pt;height:29.3pt;visibility:visible;mso-wrap-distance-right:0" o:ole="" filled="t">
+              <w:object w:dxaOrig="2550" w:dyaOrig="585" w14:anchorId="75956DF9">
+                <v:shape id="ole_rId13" o:spid="_x0000_i1031" type="#_x0000_t75" style="width:128.1pt;height:29.3pt;visibility:visible;mso-wrap-distance-right:0" o:ole="" filled="t">
                   <v:imagedata r:id="rId19" o:title=""/>
                 </v:shape>
-                <o:OLEObject Type="Embed" ProgID="PBrush" ShapeID="ole_rId13" DrawAspect="Content" ObjectID="_1777803719" r:id="rId20"/>
+                <o:OLEObject Type="Embed" ProgID="PBrush" ShapeID="ole_rId13" DrawAspect="Content" ObjectID="_1777983232" r:id="rId20"/>
               </w:object>
             </w:r>
           </w:p>
@@ -1806,18 +1900,18 @@
               <w:spacing w:line="240" w:lineRule="auto"/>
             </w:pPr>
             <w:r>
-              <w:pict w14:anchorId="6FC9EE6D">
+              <w:pict w14:anchorId="00A8E192">
                 <v:shape id="_x0000_tole_rId15" o:spid="_x0000_s1033" type="#_x0000_t75" style="position:absolute;left:0;text-align:left;margin-left:0;margin-top:0;width:50pt;height:50pt;z-index:251663360;visibility:hidden;mso-position-horizontal-relative:text;mso-position-vertical-relative:text">
                   <o:lock v:ext="edit" selection="t"/>
                 </v:shape>
               </w:pict>
             </w:r>
             <w:r>
-              <w:object w:dxaOrig="2445" w:dyaOrig="540" w14:anchorId="30CCCB6D">
-                <v:shape id="ole_rId15" o:spid="_x0000_i1031" type="#_x0000_t75" style="width:122.25pt;height:26.8pt;visibility:visible;mso-wrap-distance-right:0" o:ole="" filled="t">
+              <w:object w:dxaOrig="2445" w:dyaOrig="540" w14:anchorId="69E2581B">
+                <v:shape id="ole_rId15" o:spid="_x0000_i1032" type="#_x0000_t75" style="width:122.25pt;height:26.8pt;visibility:visible;mso-wrap-distance-right:0" o:ole="" filled="t">
                   <v:imagedata r:id="rId21" o:title=""/>
                 </v:shape>
-                <o:OLEObject Type="Embed" ProgID="PBrush" ShapeID="ole_rId15" DrawAspect="Content" ObjectID="_1777803720" r:id="rId22"/>
+                <o:OLEObject Type="Embed" ProgID="PBrush" ShapeID="ole_rId15" DrawAspect="Content" ObjectID="_1777983233" r:id="rId22"/>
               </w:object>
             </w:r>
           </w:p>
@@ -1832,18 +1926,18 @@
               <w:spacing w:line="240" w:lineRule="auto"/>
             </w:pPr>
             <w:r>
-              <w:pict w14:anchorId="3BA4E9F1">
+              <w:pict w14:anchorId="2B5AFB3F">
                 <v:shape id="_x0000_tole_rId17" o:spid="_x0000_s1031" type="#_x0000_t75" style="position:absolute;left:0;text-align:left;margin-left:0;margin-top:0;width:50pt;height:50pt;z-index:251664384;visibility:hidden;mso-position-horizontal-relative:text;mso-position-vertical-relative:text">
                   <o:lock v:ext="edit" selection="t"/>
                 </v:shape>
               </w:pict>
             </w:r>
             <w:r>
-              <w:object w:dxaOrig="2475" w:dyaOrig="585" w14:anchorId="40AF981F">
-                <v:shape id="ole_rId17" o:spid="_x0000_i1032" type="#_x0000_t75" style="width:123.9pt;height:29.3pt;visibility:visible;mso-wrap-distance-right:0" o:ole="" filled="t">
+              <w:object w:dxaOrig="2475" w:dyaOrig="585" w14:anchorId="5C65735B">
+                <v:shape id="ole_rId17" o:spid="_x0000_i1033" type="#_x0000_t75" style="width:123.9pt;height:29.3pt;visibility:visible;mso-wrap-distance-right:0" o:ole="" filled="t">
                   <v:imagedata r:id="rId23" o:title=""/>
                 </v:shape>
-                <o:OLEObject Type="Embed" ProgID="PBrush" ShapeID="ole_rId17" DrawAspect="Content" ObjectID="_1777803721" r:id="rId24"/>
+                <o:OLEObject Type="Embed" ProgID="PBrush" ShapeID="ole_rId17" DrawAspect="Content" ObjectID="_1777983234" r:id="rId24"/>
               </w:object>
             </w:r>
           </w:p>
@@ -1860,18 +1954,18 @@
               <w:spacing w:line="240" w:lineRule="auto"/>
             </w:pPr>
             <w:r>
-              <w:pict w14:anchorId="2B6BA160">
+              <w:pict w14:anchorId="3B07513C">
                 <v:shape id="_x0000_tole_rId19" o:spid="_x0000_s1029" type="#_x0000_t75" style="position:absolute;left:0;text-align:left;margin-left:0;margin-top:0;width:50pt;height:50pt;z-index:251665408;visibility:hidden;mso-position-horizontal-relative:text;mso-position-vertical-relative:text">
                   <o:lock v:ext="edit" selection="t"/>
                 </v:shape>
               </w:pict>
             </w:r>
             <w:r>
-              <w:object w:dxaOrig="2430" w:dyaOrig="465" w14:anchorId="5B1A979F">
-                <v:shape id="ole_rId19" o:spid="_x0000_i1033" type="#_x0000_t75" style="width:121.4pt;height:23.45pt;visibility:visible;mso-wrap-distance-right:0" o:ole="" filled="t">
+              <w:object w:dxaOrig="2430" w:dyaOrig="465" w14:anchorId="22C44935">
+                <v:shape id="ole_rId19" o:spid="_x0000_i1034" type="#_x0000_t75" style="width:121.4pt;height:23.45pt;visibility:visible;mso-wrap-distance-right:0" o:ole="" filled="t">
                   <v:imagedata r:id="rId25" o:title=""/>
                 </v:shape>
-                <o:OLEObject Type="Embed" ProgID="PBrush" ShapeID="ole_rId19" DrawAspect="Content" ObjectID="_1777803722" r:id="rId26"/>
+                <o:OLEObject Type="Embed" ProgID="PBrush" ShapeID="ole_rId19" DrawAspect="Content" ObjectID="_1777983235" r:id="rId26"/>
               </w:object>
             </w:r>
           </w:p>
@@ -1886,18 +1980,18 @@
               <w:spacing w:line="240" w:lineRule="auto"/>
             </w:pPr>
             <w:r>
-              <w:pict w14:anchorId="26378DFF">
+              <w:pict w14:anchorId="5F394AFF">
                 <v:shape id="_x0000_tole_rId21" o:spid="_x0000_s1027" type="#_x0000_t75" style="position:absolute;left:0;text-align:left;margin-left:0;margin-top:0;width:50pt;height:50pt;z-index:251666432;visibility:hidden;mso-position-horizontal-relative:text;mso-position-vertical-relative:text">
                   <o:lock v:ext="edit" selection="t"/>
                 </v:shape>
               </w:pict>
             </w:r>
             <w:r>
-              <w:object w:dxaOrig="2115" w:dyaOrig="420" w14:anchorId="3C4F444E">
-                <v:shape id="ole_rId21" o:spid="_x0000_i1034" type="#_x0000_t75" style="width:105.5pt;height:20.95pt;visibility:visible;mso-wrap-distance-right:0" o:ole="" filled="t">
+              <w:object w:dxaOrig="2115" w:dyaOrig="420" w14:anchorId="33FF0330">
+                <v:shape id="ole_rId21" o:spid="_x0000_i1035" type="#_x0000_t75" style="width:105.5pt;height:20.95pt;visibility:visible;mso-wrap-distance-right:0" o:ole="" filled="t">
                   <v:imagedata r:id="rId27" o:title=""/>
                 </v:shape>
-                <o:OLEObject Type="Embed" ProgID="PBrush" ShapeID="ole_rId21" DrawAspect="Content" ObjectID="_1777803723" r:id="rId28"/>
+                <o:OLEObject Type="Embed" ProgID="PBrush" ShapeID="ole_rId21" DrawAspect="Content" ObjectID="_1777983236" r:id="rId28"/>
               </w:object>
             </w:r>
           </w:p>
@@ -1985,59 +2079,190 @@
         <w:t>description1</w:t>
       </w:r>
     </w:p>
+    <w:tbl>
+      <w:tblPr>
+        <w:tblStyle w:val="Tabela-Siatka"/>
+        <w:tblW w:w="9060" w:type="dxa"/>
+        <w:jc w:val="center"/>
+        <w:tblLayout w:type="fixed"/>
+        <w:tblLook w:val="04A0" w:firstRow="1" w:lastRow="0" w:firstColumn="1" w:lastColumn="0" w:noHBand="0" w:noVBand="1"/>
+      </w:tblPr>
+      <w:tblGrid>
+        <w:gridCol w:w="1294"/>
+        <w:gridCol w:w="1295"/>
+        <w:gridCol w:w="1294"/>
+        <w:gridCol w:w="1294"/>
+        <w:gridCol w:w="1294"/>
+        <w:gridCol w:w="1295"/>
+        <w:gridCol w:w="1294"/>
+      </w:tblGrid>
+      <w:tr>
+        <w:trPr>
+          <w:cantSplit/>
+          <w:trHeight w:hRule="exact" w:val="284"/>
+          <w:jc w:val="center"/>
+        </w:trPr>
+        <w:tc>
+          <w:tcPr>
+            <w:tcW w:w="1293" w:type="dxa"/>
+            <w:tcBorders>
+              <w:right w:val="nil"/>
+            </w:tcBorders>
+            <w:vAlign w:val="center"/>
+          </w:tcPr>
+          <w:p>
+            <w:pPr>
+              <w:jc w:val="center"/>
+            </w:pPr>
+            <w:r>
+              <w:rPr>
+                <w:rFonts w:eastAsia="Calibri"/>
+                <w:kern w:val="2"/>
+                <w:szCs w:val="22"/>
+                <w:lang w:eastAsia="en-US"/>
+              </w:rPr>
+              <w:t>Od</w:t>
+            </w:r>
+          </w:p>
+        </w:tc>
+        <w:tc>
+          <w:tcPr>
+            <w:tcW w:w="1295" w:type="dxa"/>
+            <w:tcBorders>
+              <w:right w:val="nil"/>
+            </w:tcBorders>
+            <w:vAlign w:val="center"/>
+          </w:tcPr>
+          <w:p>
+            <w:pPr>
+              <w:jc w:val="center"/>
+            </w:pPr>
+            <w:r>
+              <w:rPr>
+                <w:rFonts w:eastAsia="Calibri"/>
+                <w:kern w:val="2"/>
+                <w:szCs w:val="22"/>
+                <w:lang w:eastAsia="en-US"/>
+              </w:rPr>
+              <w:t>Do</w:t>
+            </w:r>
+          </w:p>
+        </w:tc>
+        <w:tc>
+          <w:tcPr>
+            <w:tcW w:w="1294" w:type="dxa"/>
+            <w:tcBorders>
+              <w:right w:val="nil"/>
+            </w:tcBorders>
+            <w:vAlign w:val="center"/>
+          </w:tcPr>
+          <w:p>
+            <w:pPr>
+              <w:jc w:val="center"/>
+            </w:pPr>
+            <w:r>
+              <w:rPr>
+                <w:rFonts w:eastAsia="Calibri"/>
+                <w:kern w:val="2"/>
+                <w:szCs w:val="22"/>
+                <w:lang w:eastAsia="en-US"/>
+              </w:rPr>
+              <w:t>Nid</w:t>
+            </w:r>
+          </w:p>
+        </w:tc>
+        <w:tc>
+          <w:tcPr>
+            <w:tcW w:w="1294" w:type="dxa"/>
+            <w:tcBorders>
+              <w:right w:val="nil"/>
+            </w:tcBorders>
+            <w:vAlign w:val="center"/>
+          </w:tcPr>
+          <w:p>
+            <w:pPr>
+              <w:jc w:val="center"/>
+            </w:pPr>
+            <w:r>
+              <w:rPr>
+                <w:rFonts w:eastAsia="Calibri"/>
+                <w:kern w:val="2"/>
+                <w:szCs w:val="22"/>
+                <w:lang w:eastAsia="en-US"/>
+              </w:rPr>
+              <w:t>Kok</w:t>
+            </w:r>
+          </w:p>
+        </w:tc>
+        <w:tc>
+          <w:tcPr>
+            <w:tcW w:w="1294" w:type="dxa"/>
+            <w:tcBorders>
+              <w:right w:val="nil"/>
+            </w:tcBorders>
+            <w:vAlign w:val="center"/>
+          </w:tcPr>
+          <w:p>
+            <w:pPr>
+              <w:jc w:val="center"/>
+            </w:pPr>
+            <w:r>
+              <w:rPr>
+                <w:rFonts w:eastAsia="Calibri"/>
+                <w:kern w:val="2"/>
+                <w:szCs w:val="22"/>
+                <w:lang w:eastAsia="en-US"/>
+              </w:rPr>
+              <w:t>Nok</w:t>
+            </w:r>
+          </w:p>
+        </w:tc>
+        <w:tc>
+          <w:tcPr>
+            <w:tcW w:w="1295" w:type="dxa"/>
+            <w:tcBorders>
+              <w:right w:val="nil"/>
+            </w:tcBorders>
+            <w:vAlign w:val="center"/>
+          </w:tcPr>
+          <w:p>
+            <w:pPr>
+              <w:jc w:val="center"/>
+            </w:pPr>
+            <w:r>
+              <w:rPr>
+                <w:rFonts w:eastAsia="Calibri"/>
+                <w:kern w:val="2"/>
+                <w:szCs w:val="22"/>
+                <w:lang w:eastAsia="en-US"/>
+              </w:rPr>
+              <w:t>Odrzucone</w:t>
+            </w:r>
+          </w:p>
+        </w:tc>
+        <w:tc>
+          <w:tcPr>
+            <w:tcW w:w="1294" w:type="dxa"/>
+            <w:vAlign w:val="center"/>
+          </w:tcPr>
+          <w:p>
+            <w:pPr>
+              <w:jc w:val="center"/>
+            </w:pPr>
+            <w:r>
+              <w:rPr>
+                <w:rFonts w:eastAsia="Calibri"/>
+                <w:kern w:val="2"/>
+                <w:szCs w:val="22"/>
+                <w:lang w:eastAsia="en-US"/>
+              </w:rPr>
+              <w:t>r</w:t>
+            </w:r>
+          </w:p>
+        </w:tc>
+      </w:tr>
+    </w:tbl>
     <w:p/>
-    <w:p>
-      <w:pPr>
-        <w:jc w:val="center"/>
-      </w:pPr>
-      <w:r>
-        <w:rPr>
-          <w:noProof/>
-        </w:rPr>
-        <w:drawing>
-          <wp:inline distT="0" distB="0" distL="0" distR="0" wp14:anchorId="47FC47EA">
-            <wp:extent cx="5612130" cy="3630930"/>
-            <wp:effectExtent l="0" t="0" r="0" b="0"/>
-            <wp:docPr id="15" name="Obraz 165"/>
-            <wp:cNvGraphicFramePr>
-              <a:graphicFrameLocks xmlns:a="http://schemas.openxmlformats.org/drawingml/2006/main" noChangeAspect="1"/>
-            </wp:cNvGraphicFramePr>
-            <a:graphic xmlns:a="http://schemas.openxmlformats.org/drawingml/2006/main">
-              <a:graphicData uri="http://schemas.openxmlformats.org/drawingml/2006/picture">
-                <pic:pic xmlns:pic="http://schemas.openxmlformats.org/drawingml/2006/picture">
-                  <pic:nvPicPr>
-                    <pic:cNvPr id="15" name="Obraz 165"/>
-                    <pic:cNvPicPr>
-                      <a:picLocks noChangeAspect="1" noChangeArrowheads="1"/>
-                    </pic:cNvPicPr>
-                  </pic:nvPicPr>
-                  <pic:blipFill>
-                    <a:blip r:embed="rId29"/>
-                    <a:stretch>
-                      <a:fillRect/>
-                    </a:stretch>
-                  </pic:blipFill>
-                  <pic:spPr bwMode="auto">
-                    <a:xfrm>
-                      <a:off x="0" y="0"/>
-                      <a:ext cx="5612130" cy="3630930"/>
-                    </a:xfrm>
-                    <a:prstGeom prst="rect">
-                      <a:avLst/>
-                    </a:prstGeom>
-                  </pic:spPr>
-                </pic:pic>
-              </a:graphicData>
-            </a:graphic>
-          </wp:inline>
-        </w:drawing>
-      </w:r>
-    </w:p>
-    <w:p>
-      <w:pPr>
-        <w:jc w:val="center"/>
-      </w:pPr>
-    </w:p>
     <w:p>
       <w:pPr>
         <w:pStyle w:val="Nagwek31"/>
@@ -2049,67 +2274,198 @@
       <w:bookmarkStart w:id="17" w:name="__RefHeading___Toc2744_619277199"/>
       <w:bookmarkEnd w:id="17"/>
       <w:r>
-        <w:lastRenderedPageBreak/>
         <w:t>order2</w:t>
       </w:r>
     </w:p>
     <w:p/>
     <w:p>
       <w:r>
-        <w:t>description2</w:t>
-      </w:r>
-      <w:r>
-        <w:t>.</w:t>
-      </w:r>
-    </w:p>
-    <w:p/>
-    <w:p>
-      <w:pPr>
+        <w:t>description2.</w:t>
+      </w:r>
+    </w:p>
+    <w:tbl>
+      <w:tblPr>
+        <w:tblStyle w:val="Tabela-Siatka"/>
+        <w:tblW w:w="9060" w:type="dxa"/>
         <w:jc w:val="center"/>
-      </w:pPr>
-      <w:r>
-        <w:rPr>
-          <w:noProof/>
-        </w:rPr>
-        <w:drawing>
-          <wp:inline distT="0" distB="0" distL="0" distR="0" wp14:anchorId="345FC535">
-            <wp:extent cx="5612130" cy="1918335"/>
-            <wp:effectExtent l="0" t="0" r="0" b="0"/>
-            <wp:docPr id="16" name="Obraz 164"/>
-            <wp:cNvGraphicFramePr>
-              <a:graphicFrameLocks xmlns:a="http://schemas.openxmlformats.org/drawingml/2006/main" noChangeAspect="1"/>
-            </wp:cNvGraphicFramePr>
-            <a:graphic xmlns:a="http://schemas.openxmlformats.org/drawingml/2006/main">
-              <a:graphicData uri="http://schemas.openxmlformats.org/drawingml/2006/picture">
-                <pic:pic xmlns:pic="http://schemas.openxmlformats.org/drawingml/2006/picture">
-                  <pic:nvPicPr>
-                    <pic:cNvPr id="16" name="Obraz 164"/>
-                    <pic:cNvPicPr>
-                      <a:picLocks noChangeAspect="1" noChangeArrowheads="1"/>
-                    </pic:cNvPicPr>
-                  </pic:nvPicPr>
-                  <pic:blipFill>
-                    <a:blip r:embed="rId30"/>
-                    <a:stretch>
-                      <a:fillRect/>
-                    </a:stretch>
-                  </pic:blipFill>
-                  <pic:spPr bwMode="auto">
-                    <a:xfrm>
-                      <a:off x="0" y="0"/>
-                      <a:ext cx="5612130" cy="1918335"/>
-                    </a:xfrm>
-                    <a:prstGeom prst="rect">
-                      <a:avLst/>
-                    </a:prstGeom>
-                  </pic:spPr>
-                </pic:pic>
-              </a:graphicData>
-            </a:graphic>
-          </wp:inline>
-        </w:drawing>
-      </w:r>
-    </w:p>
+        <w:tblLayout w:type="fixed"/>
+        <w:tblLook w:val="04A0" w:firstRow="1" w:lastRow="0" w:firstColumn="1" w:lastColumn="0" w:noHBand="0" w:noVBand="1"/>
+      </w:tblPr>
+      <w:tblGrid>
+        <w:gridCol w:w="1294"/>
+        <w:gridCol w:w="1295"/>
+        <w:gridCol w:w="1294"/>
+        <w:gridCol w:w="1294"/>
+        <w:gridCol w:w="1294"/>
+        <w:gridCol w:w="1295"/>
+        <w:gridCol w:w="1294"/>
+      </w:tblGrid>
+      <w:tr>
+        <w:trPr>
+          <w:cantSplit/>
+          <w:trHeight w:hRule="exact" w:val="284"/>
+          <w:jc w:val="center"/>
+        </w:trPr>
+        <w:tc>
+          <w:tcPr>
+            <w:tcW w:w="1293" w:type="dxa"/>
+            <w:tcBorders>
+              <w:right w:val="nil"/>
+            </w:tcBorders>
+            <w:vAlign w:val="center"/>
+          </w:tcPr>
+          <w:p>
+            <w:pPr>
+              <w:jc w:val="center"/>
+            </w:pPr>
+            <w:r>
+              <w:rPr>
+                <w:rFonts w:eastAsia="Calibri"/>
+                <w:kern w:val="2"/>
+                <w:szCs w:val="22"/>
+                <w:lang w:eastAsia="en-US"/>
+              </w:rPr>
+              <w:t>Od</w:t>
+            </w:r>
+          </w:p>
+        </w:tc>
+        <w:tc>
+          <w:tcPr>
+            <w:tcW w:w="1295" w:type="dxa"/>
+            <w:tcBorders>
+              <w:right w:val="nil"/>
+            </w:tcBorders>
+            <w:vAlign w:val="center"/>
+          </w:tcPr>
+          <w:p>
+            <w:pPr>
+              <w:jc w:val="center"/>
+            </w:pPr>
+            <w:r>
+              <w:rPr>
+                <w:rFonts w:eastAsia="Calibri"/>
+                <w:kern w:val="2"/>
+                <w:szCs w:val="22"/>
+                <w:lang w:eastAsia="en-US"/>
+              </w:rPr>
+              <w:t>Do</w:t>
+            </w:r>
+          </w:p>
+        </w:tc>
+        <w:tc>
+          <w:tcPr>
+            <w:tcW w:w="1294" w:type="dxa"/>
+            <w:tcBorders>
+              <w:right w:val="nil"/>
+            </w:tcBorders>
+            <w:vAlign w:val="center"/>
+          </w:tcPr>
+          <w:p>
+            <w:pPr>
+              <w:jc w:val="center"/>
+            </w:pPr>
+            <w:r>
+              <w:rPr>
+                <w:rFonts w:eastAsia="Calibri"/>
+                <w:kern w:val="2"/>
+                <w:szCs w:val="22"/>
+                <w:lang w:eastAsia="en-US"/>
+              </w:rPr>
+              <w:t>Nid</w:t>
+            </w:r>
+          </w:p>
+        </w:tc>
+        <w:tc>
+          <w:tcPr>
+            <w:tcW w:w="1294" w:type="dxa"/>
+            <w:tcBorders>
+              <w:right w:val="nil"/>
+            </w:tcBorders>
+            <w:vAlign w:val="center"/>
+          </w:tcPr>
+          <w:p>
+            <w:pPr>
+              <w:jc w:val="center"/>
+            </w:pPr>
+            <w:r>
+              <w:rPr>
+                <w:rFonts w:eastAsia="Calibri"/>
+                <w:kern w:val="2"/>
+                <w:szCs w:val="22"/>
+                <w:lang w:eastAsia="en-US"/>
+              </w:rPr>
+              <w:t>Kok</w:t>
+            </w:r>
+          </w:p>
+        </w:tc>
+        <w:tc>
+          <w:tcPr>
+            <w:tcW w:w="1294" w:type="dxa"/>
+            <w:tcBorders>
+              <w:right w:val="nil"/>
+            </w:tcBorders>
+            <w:vAlign w:val="center"/>
+          </w:tcPr>
+          <w:p>
+            <w:pPr>
+              <w:jc w:val="center"/>
+            </w:pPr>
+            <w:r>
+              <w:rPr>
+                <w:rFonts w:eastAsia="Calibri"/>
+                <w:kern w:val="2"/>
+                <w:szCs w:val="22"/>
+                <w:lang w:eastAsia="en-US"/>
+              </w:rPr>
+              <w:t>Nok</w:t>
+            </w:r>
+          </w:p>
+        </w:tc>
+        <w:tc>
+          <w:tcPr>
+            <w:tcW w:w="1295" w:type="dxa"/>
+            <w:tcBorders>
+              <w:right w:val="nil"/>
+            </w:tcBorders>
+            <w:vAlign w:val="center"/>
+          </w:tcPr>
+          <w:p>
+            <w:pPr>
+              <w:jc w:val="center"/>
+            </w:pPr>
+            <w:r>
+              <w:rPr>
+                <w:rFonts w:eastAsia="Calibri"/>
+                <w:kern w:val="2"/>
+                <w:szCs w:val="22"/>
+                <w:lang w:eastAsia="en-US"/>
+              </w:rPr>
+              <w:t>Odrzucone</w:t>
+            </w:r>
+          </w:p>
+        </w:tc>
+        <w:tc>
+          <w:tcPr>
+            <w:tcW w:w="1294" w:type="dxa"/>
+            <w:vAlign w:val="center"/>
+          </w:tcPr>
+          <w:p>
+            <w:pPr>
+              <w:jc w:val="center"/>
+            </w:pPr>
+            <w:r>
+              <w:rPr>
+                <w:rFonts w:eastAsia="Calibri"/>
+                <w:kern w:val="2"/>
+                <w:szCs w:val="22"/>
+                <w:lang w:eastAsia="en-US"/>
+              </w:rPr>
+              <w:t>r</w:t>
+            </w:r>
+          </w:p>
+        </w:tc>
+      </w:tr>
+    </w:tbl>
     <w:p/>
     <w:p>
       <w:pPr>
@@ -2140,68 +2496,190 @@
         <w:t>description3</w:t>
       </w:r>
     </w:p>
-    <w:p>
-      <w:pPr>
-        <w:jc w:val="left"/>
-      </w:pPr>
-    </w:p>
-    <w:p>
-      <w:pPr>
+    <w:tbl>
+      <w:tblPr>
+        <w:tblStyle w:val="Tabela-Siatka"/>
+        <w:tblW w:w="9060" w:type="dxa"/>
         <w:jc w:val="center"/>
-      </w:pPr>
-      <w:r>
-        <w:rPr>
-          <w:noProof/>
-        </w:rPr>
-        <w:drawing>
-          <wp:inline distT="0" distB="0" distL="0" distR="0" wp14:anchorId="591D5CFE">
-            <wp:extent cx="5612130" cy="1532890"/>
-            <wp:effectExtent l="0" t="0" r="0" b="0"/>
-            <wp:docPr id="17" name="Obraz 166"/>
-            <wp:cNvGraphicFramePr>
-              <a:graphicFrameLocks xmlns:a="http://schemas.openxmlformats.org/drawingml/2006/main" noChangeAspect="1"/>
-            </wp:cNvGraphicFramePr>
-            <a:graphic xmlns:a="http://schemas.openxmlformats.org/drawingml/2006/main">
-              <a:graphicData uri="http://schemas.openxmlformats.org/drawingml/2006/picture">
-                <pic:pic xmlns:pic="http://schemas.openxmlformats.org/drawingml/2006/picture">
-                  <pic:nvPicPr>
-                    <pic:cNvPr id="17" name="Obraz 166"/>
-                    <pic:cNvPicPr>
-                      <a:picLocks noChangeAspect="1" noChangeArrowheads="1"/>
-                    </pic:cNvPicPr>
-                  </pic:nvPicPr>
-                  <pic:blipFill>
-                    <a:blip r:embed="rId31"/>
-                    <a:stretch>
-                      <a:fillRect/>
-                    </a:stretch>
-                  </pic:blipFill>
-                  <pic:spPr bwMode="auto">
-                    <a:xfrm>
-                      <a:off x="0" y="0"/>
-                      <a:ext cx="5612130" cy="1532890"/>
-                    </a:xfrm>
-                    <a:prstGeom prst="rect">
-                      <a:avLst/>
-                    </a:prstGeom>
-                  </pic:spPr>
-                </pic:pic>
-              </a:graphicData>
-            </a:graphic>
-          </wp:inline>
-        </w:drawing>
-      </w:r>
-    </w:p>
-    <w:p>
-      <w:pPr>
-        <w:jc w:val="center"/>
-      </w:pPr>
-    </w:p>
-    <w:p>
-      <w:pPr>
-        <w:jc w:val="center"/>
-      </w:pPr>
-    </w:p>
+        <w:tblLayout w:type="fixed"/>
+        <w:tblLook w:val="04A0" w:firstRow="1" w:lastRow="0" w:firstColumn="1" w:lastColumn="0" w:noHBand="0" w:noVBand="1"/>
+      </w:tblPr>
+      <w:tblGrid>
+        <w:gridCol w:w="1294"/>
+        <w:gridCol w:w="1295"/>
+        <w:gridCol w:w="1294"/>
+        <w:gridCol w:w="1294"/>
+        <w:gridCol w:w="1294"/>
+        <w:gridCol w:w="1295"/>
+        <w:gridCol w:w="1294"/>
+      </w:tblGrid>
+      <w:tr>
+        <w:trPr>
+          <w:cantSplit/>
+          <w:trHeight w:hRule="exact" w:val="284"/>
+          <w:jc w:val="center"/>
+        </w:trPr>
+        <w:tc>
+          <w:tcPr>
+            <w:tcW w:w="1293" w:type="dxa"/>
+            <w:tcBorders>
+              <w:right w:val="nil"/>
+            </w:tcBorders>
+            <w:vAlign w:val="center"/>
+          </w:tcPr>
+          <w:p>
+            <w:pPr>
+              <w:jc w:val="center"/>
+            </w:pPr>
+            <w:r>
+              <w:rPr>
+                <w:rFonts w:eastAsia="Calibri"/>
+                <w:kern w:val="2"/>
+                <w:szCs w:val="22"/>
+                <w:lang w:eastAsia="en-US"/>
+              </w:rPr>
+              <w:t>Od</w:t>
+            </w:r>
+          </w:p>
+        </w:tc>
+        <w:tc>
+          <w:tcPr>
+            <w:tcW w:w="1295" w:type="dxa"/>
+            <w:tcBorders>
+              <w:right w:val="nil"/>
+            </w:tcBorders>
+            <w:vAlign w:val="center"/>
+          </w:tcPr>
+          <w:p>
+            <w:pPr>
+              <w:jc w:val="center"/>
+            </w:pPr>
+            <w:r>
+              <w:rPr>
+                <w:rFonts w:eastAsia="Calibri"/>
+                <w:kern w:val="2"/>
+                <w:szCs w:val="22"/>
+                <w:lang w:eastAsia="en-US"/>
+              </w:rPr>
+              <w:t>Do</w:t>
+            </w:r>
+          </w:p>
+        </w:tc>
+        <w:tc>
+          <w:tcPr>
+            <w:tcW w:w="1294" w:type="dxa"/>
+            <w:tcBorders>
+              <w:right w:val="nil"/>
+            </w:tcBorders>
+            <w:vAlign w:val="center"/>
+          </w:tcPr>
+          <w:p>
+            <w:pPr>
+              <w:jc w:val="center"/>
+            </w:pPr>
+            <w:r>
+              <w:rPr>
+                <w:rFonts w:eastAsia="Calibri"/>
+                <w:kern w:val="2"/>
+                <w:szCs w:val="22"/>
+                <w:lang w:eastAsia="en-US"/>
+              </w:rPr>
+              <w:t>Nid</w:t>
+            </w:r>
+          </w:p>
+        </w:tc>
+        <w:tc>
+          <w:tcPr>
+            <w:tcW w:w="1294" w:type="dxa"/>
+            <w:tcBorders>
+              <w:right w:val="nil"/>
+            </w:tcBorders>
+            <w:vAlign w:val="center"/>
+          </w:tcPr>
+          <w:p>
+            <w:pPr>
+              <w:jc w:val="center"/>
+            </w:pPr>
+            <w:r>
+              <w:rPr>
+                <w:rFonts w:eastAsia="Calibri"/>
+                <w:kern w:val="2"/>
+                <w:szCs w:val="22"/>
+                <w:lang w:eastAsia="en-US"/>
+              </w:rPr>
+              <w:t>Kok</w:t>
+            </w:r>
+          </w:p>
+        </w:tc>
+        <w:tc>
+          <w:tcPr>
+            <w:tcW w:w="1294" w:type="dxa"/>
+            <w:tcBorders>
+              <w:right w:val="nil"/>
+            </w:tcBorders>
+            <w:vAlign w:val="center"/>
+          </w:tcPr>
+          <w:p>
+            <w:pPr>
+              <w:jc w:val="center"/>
+            </w:pPr>
+            <w:r>
+              <w:rPr>
+                <w:rFonts w:eastAsia="Calibri"/>
+                <w:kern w:val="2"/>
+                <w:szCs w:val="22"/>
+                <w:lang w:eastAsia="en-US"/>
+              </w:rPr>
+              <w:t>Nok</w:t>
+            </w:r>
+          </w:p>
+        </w:tc>
+        <w:tc>
+          <w:tcPr>
+            <w:tcW w:w="1295" w:type="dxa"/>
+            <w:tcBorders>
+              <w:right w:val="nil"/>
+            </w:tcBorders>
+            <w:vAlign w:val="center"/>
+          </w:tcPr>
+          <w:p>
+            <w:pPr>
+              <w:jc w:val="center"/>
+            </w:pPr>
+            <w:r>
+              <w:rPr>
+                <w:rFonts w:eastAsia="Calibri"/>
+                <w:kern w:val="2"/>
+                <w:szCs w:val="22"/>
+                <w:lang w:eastAsia="en-US"/>
+              </w:rPr>
+              <w:t>Odrzucone</w:t>
+            </w:r>
+          </w:p>
+        </w:tc>
+        <w:tc>
+          <w:tcPr>
+            <w:tcW w:w="1294" w:type="dxa"/>
+            <w:vAlign w:val="center"/>
+          </w:tcPr>
+          <w:p>
+            <w:pPr>
+              <w:jc w:val="center"/>
+            </w:pPr>
+            <w:r>
+              <w:rPr>
+                <w:rFonts w:eastAsia="Calibri"/>
+                <w:kern w:val="2"/>
+                <w:szCs w:val="22"/>
+                <w:lang w:eastAsia="en-US"/>
+              </w:rPr>
+              <w:t>r</w:t>
+            </w:r>
+          </w:p>
+        </w:tc>
+      </w:tr>
+    </w:tbl>
+    <w:p/>
     <w:p>
       <w:pPr>
         <w:jc w:val="left"/>
@@ -2232,46 +2710,46 @@
         <w:t>Po opracowaniu wszystkich przeprowadzonych 15 minutowych obliczeń można obliczyć sumaryczny poziom identyfikacji systemu:</w:t>
       </w:r>
     </w:p>
+    <w:p/>
     <w:tbl>
       <w:tblPr>
-        <w:tblW w:w="7111" w:type="dxa"/>
-        <w:tblInd w:w="50" w:type="dxa"/>
+        <w:tblW w:w="7110" w:type="dxa"/>
+        <w:jc w:val="center"/>
         <w:tblLayout w:type="fixed"/>
         <w:tblCellMar>
-          <w:left w:w="25" w:type="dxa"/>
-          <w:right w:w="70" w:type="dxa"/>
+          <w:top w:w="55" w:type="dxa"/>
+          <w:left w:w="55" w:type="dxa"/>
+          <w:bottom w:w="55" w:type="dxa"/>
+          <w:right w:w="55" w:type="dxa"/>
         </w:tblCellMar>
         <w:tblLook w:val="04A0" w:firstRow="1" w:lastRow="0" w:firstColumn="1" w:lastColumn="0" w:noHBand="0" w:noVBand="1"/>
       </w:tblPr>
       <w:tblGrid>
-        <w:gridCol w:w="1992"/>
-        <w:gridCol w:w="1703"/>
-        <w:gridCol w:w="1708"/>
-        <w:gridCol w:w="1708"/>
+        <w:gridCol w:w="1987"/>
+        <w:gridCol w:w="1686"/>
+        <w:gridCol w:w="1684"/>
+        <w:gridCol w:w="1753"/>
       </w:tblGrid>
       <w:tr>
         <w:trPr>
-          <w:trHeight w:val="300"/>
+          <w:trHeight w:val="450"/>
+          <w:jc w:val="center"/>
         </w:trPr>
         <w:tc>
           <w:tcPr>
-            <w:tcW w:w="1991" w:type="dxa"/>
+            <w:tcW w:w="1986" w:type="dxa"/>
             <w:tcBorders>
-              <w:top w:val="single" w:sz="8" w:space="0" w:color="00000A"/>
-              <w:left w:val="single" w:sz="4" w:space="0" w:color="00000A"/>
-              <w:bottom w:val="single" w:sz="4" w:space="0" w:color="00000A"/>
-              <w:right w:val="single" w:sz="4" w:space="0" w:color="00000A"/>
+              <w:top w:val="single" w:sz="2" w:space="0" w:color="000000"/>
+              <w:left w:val="single" w:sz="2" w:space="0" w:color="000000"/>
+              <w:bottom w:val="single" w:sz="2" w:space="0" w:color="000000"/>
             </w:tcBorders>
-            <w:shd w:val="clear" w:color="auto" w:fill="auto"/>
-            <w:vAlign w:val="bottom"/>
-          </w:tcPr>
-          <w:p>
-            <w:pPr>
-              <w:jc w:val="center"/>
-            </w:pPr>
-            <w:r>
-              <w:rPr>
-                <w:b/>
+          </w:tcPr>
+          <w:p>
+            <w:pPr>
+              <w:pStyle w:val="Table2"/>
+            </w:pPr>
+            <w:r>
+              <w:rPr>
                 <w:color w:val="000000"/>
               </w:rPr>
               <w:lastRenderedPageBreak/>
@@ -2279,7 +2757,6 @@
             </w:r>
             <w:r>
               <w:rPr>
-                <w:b/>
                 <w:color w:val="000000"/>
                 <w:vertAlign w:val="subscript"/>
               </w:rPr>
@@ -2289,30 +2766,25 @@
         </w:tc>
         <w:tc>
           <w:tcPr>
-            <w:tcW w:w="1703" w:type="dxa"/>
+            <w:tcW w:w="1686" w:type="dxa"/>
             <w:tcBorders>
-              <w:top w:val="single" w:sz="8" w:space="0" w:color="00000A"/>
-              <w:left w:val="single" w:sz="4" w:space="0" w:color="00000A"/>
-              <w:bottom w:val="single" w:sz="4" w:space="0" w:color="00000A"/>
-              <w:right w:val="single" w:sz="4" w:space="0" w:color="00000A"/>
+              <w:top w:val="single" w:sz="2" w:space="0" w:color="000000"/>
+              <w:left w:val="single" w:sz="2" w:space="0" w:color="000000"/>
+              <w:bottom w:val="single" w:sz="2" w:space="0" w:color="000000"/>
             </w:tcBorders>
-            <w:shd w:val="clear" w:color="auto" w:fill="auto"/>
-            <w:vAlign w:val="bottom"/>
-          </w:tcPr>
-          <w:p>
-            <w:pPr>
-              <w:jc w:val="center"/>
-            </w:pPr>
-            <w:r>
-              <w:rPr>
-                <w:b/>
+          </w:tcPr>
+          <w:p>
+            <w:pPr>
+              <w:pStyle w:val="Table2"/>
+            </w:pPr>
+            <w:r>
+              <w:rPr>
                 <w:color w:val="000000"/>
               </w:rPr>
               <w:t>K</w:t>
             </w:r>
             <w:r>
               <w:rPr>
-                <w:b/>
                 <w:color w:val="000000"/>
                 <w:vertAlign w:val="subscript"/>
               </w:rPr>
@@ -2322,55 +2794,37 @@
         </w:tc>
         <w:tc>
           <w:tcPr>
-            <w:tcW w:w="1708" w:type="dxa"/>
+            <w:tcW w:w="1684" w:type="dxa"/>
             <w:tcBorders>
-              <w:top w:val="single" w:sz="8" w:space="0" w:color="00000A"/>
-              <w:left w:val="single" w:sz="8" w:space="0" w:color="00000A"/>
-              <w:bottom w:val="single" w:sz="4" w:space="0" w:color="00000A"/>
-              <w:right w:val="single" w:sz="8" w:space="0" w:color="00000A"/>
+              <w:top w:val="single" w:sz="2" w:space="0" w:color="000000"/>
+              <w:left w:val="single" w:sz="2" w:space="0" w:color="000000"/>
+              <w:bottom w:val="single" w:sz="2" w:space="0" w:color="000000"/>
             </w:tcBorders>
-            <w:shd w:val="clear" w:color="auto" w:fill="auto"/>
-            <w:tcMar>
-              <w:left w:w="0" w:type="dxa"/>
-            </w:tcMar>
-            <w:vAlign w:val="bottom"/>
-          </w:tcPr>
-          <w:p>
-            <w:pPr>
-              <w:jc w:val="center"/>
-            </w:pPr>
-            <w:r>
-              <w:rPr>
-                <w:b/>
-                <w:color w:val="000000"/>
-              </w:rPr>
+          </w:tcPr>
+          <w:p>
+            <w:pPr>
+              <w:pStyle w:val="Table2"/>
+            </w:pPr>
+            <w:r>
               <w:t>r*100%</w:t>
             </w:r>
           </w:p>
         </w:tc>
         <w:tc>
           <w:tcPr>
-            <w:tcW w:w="1708" w:type="dxa"/>
+            <w:tcW w:w="1753" w:type="dxa"/>
             <w:tcBorders>
-              <w:top w:val="single" w:sz="8" w:space="0" w:color="00000A"/>
-              <w:left w:val="single" w:sz="8" w:space="0" w:color="00000A"/>
-              <w:bottom w:val="single" w:sz="4" w:space="0" w:color="00000A"/>
-              <w:right w:val="single" w:sz="8" w:space="0" w:color="00000A"/>
+              <w:top w:val="single" w:sz="2" w:space="0" w:color="000000"/>
+              <w:left w:val="single" w:sz="2" w:space="0" w:color="000000"/>
+              <w:bottom w:val="single" w:sz="2" w:space="0" w:color="000000"/>
+              <w:right w:val="single" w:sz="2" w:space="0" w:color="000000"/>
             </w:tcBorders>
-            <w:shd w:val="clear" w:color="auto" w:fill="auto"/>
-            <w:tcMar>
-              <w:left w:w="70" w:type="dxa"/>
-            </w:tcMar>
-          </w:tcPr>
-          <w:p>
-            <w:pPr>
-              <w:jc w:val="center"/>
-            </w:pPr>
-            <w:r>
-              <w:rPr>
-                <w:b/>
-                <w:color w:val="000000"/>
-              </w:rPr>
+          </w:tcPr>
+          <w:p>
+            <w:pPr>
+              <w:pStyle w:val="Table2"/>
+            </w:pPr>
+            <w:r>
               <w:t>Odrzucono</w:t>
             </w:r>
           </w:p>
@@ -2378,95 +2832,64 @@
       </w:tr>
       <w:tr>
         <w:trPr>
-          <w:trHeight w:val="315"/>
+          <w:trHeight w:val="450"/>
+          <w:jc w:val="center"/>
         </w:trPr>
         <w:tc>
           <w:tcPr>
-            <w:tcW w:w="1991" w:type="dxa"/>
+            <w:tcW w:w="1986" w:type="dxa"/>
             <w:tcBorders>
-              <w:top w:val="single" w:sz="8" w:space="0" w:color="00000A"/>
-              <w:left w:val="single" w:sz="4" w:space="0" w:color="00000A"/>
-              <w:bottom w:val="single" w:sz="8" w:space="0" w:color="00000A"/>
-              <w:right w:val="single" w:sz="4" w:space="0" w:color="00000A"/>
+              <w:left w:val="single" w:sz="2" w:space="0" w:color="000000"/>
+              <w:bottom w:val="single" w:sz="2" w:space="0" w:color="000000"/>
             </w:tcBorders>
-            <w:shd w:val="clear" w:color="auto" w:fill="auto"/>
-            <w:vAlign w:val="bottom"/>
-          </w:tcPr>
-          <w:p>
-            <w:pPr>
-              <w:jc w:val="center"/>
-            </w:pPr>
-            <w:r>
-              <w:t>1193</w:t>
-            </w:r>
-          </w:p>
-        </w:tc>
-        <w:tc>
-          <w:tcPr>
-            <w:tcW w:w="1703" w:type="dxa"/>
+          </w:tcPr>
+          <w:p>
+            <w:pPr>
+              <w:pStyle w:val="Table2"/>
+            </w:pPr>
+          </w:p>
+        </w:tc>
+        <w:tc>
+          <w:tcPr>
+            <w:tcW w:w="1686" w:type="dxa"/>
             <w:tcBorders>
-              <w:top w:val="single" w:sz="8" w:space="0" w:color="00000A"/>
-              <w:left w:val="single" w:sz="4" w:space="0" w:color="00000A"/>
-              <w:bottom w:val="single" w:sz="8" w:space="0" w:color="00000A"/>
-              <w:right w:val="single" w:sz="4" w:space="0" w:color="00000A"/>
+              <w:left w:val="single" w:sz="2" w:space="0" w:color="000000"/>
+              <w:bottom w:val="single" w:sz="2" w:space="0" w:color="000000"/>
             </w:tcBorders>
-            <w:shd w:val="clear" w:color="auto" w:fill="auto"/>
-            <w:vAlign w:val="bottom"/>
-          </w:tcPr>
-          <w:p>
-            <w:pPr>
-              <w:jc w:val="center"/>
-            </w:pPr>
-            <w:r>
-              <w:t>1184</w:t>
-            </w:r>
-          </w:p>
-        </w:tc>
-        <w:tc>
-          <w:tcPr>
-            <w:tcW w:w="1708" w:type="dxa"/>
+          </w:tcPr>
+          <w:p>
+            <w:pPr>
+              <w:pStyle w:val="Table2"/>
+            </w:pPr>
+          </w:p>
+        </w:tc>
+        <w:tc>
+          <w:tcPr>
+            <w:tcW w:w="1684" w:type="dxa"/>
             <w:tcBorders>
-              <w:top w:val="single" w:sz="8" w:space="0" w:color="00000A"/>
-              <w:left w:val="single" w:sz="8" w:space="0" w:color="00000A"/>
-              <w:bottom w:val="single" w:sz="8" w:space="0" w:color="00000A"/>
-              <w:right w:val="single" w:sz="8" w:space="0" w:color="00000A"/>
+              <w:left w:val="single" w:sz="2" w:space="0" w:color="000000"/>
+              <w:bottom w:val="single" w:sz="2" w:space="0" w:color="000000"/>
             </w:tcBorders>
-            <w:shd w:val="clear" w:color="auto" w:fill="auto"/>
-            <w:tcMar>
-              <w:left w:w="0" w:type="dxa"/>
-            </w:tcMar>
-            <w:vAlign w:val="bottom"/>
-          </w:tcPr>
-          <w:p>
-            <w:pPr>
-              <w:jc w:val="center"/>
-            </w:pPr>
-            <w:r>
-              <w:t>99,25%</w:t>
-            </w:r>
-          </w:p>
-        </w:tc>
-        <w:tc>
-          <w:tcPr>
-            <w:tcW w:w="1708" w:type="dxa"/>
+          </w:tcPr>
+          <w:p>
+            <w:pPr>
+              <w:pStyle w:val="Table2"/>
+            </w:pPr>
+          </w:p>
+        </w:tc>
+        <w:tc>
+          <w:tcPr>
+            <w:tcW w:w="1753" w:type="dxa"/>
             <w:tcBorders>
-              <w:top w:val="single" w:sz="8" w:space="0" w:color="00000A"/>
-              <w:left w:val="single" w:sz="8" w:space="0" w:color="00000A"/>
-              <w:bottom w:val="single" w:sz="8" w:space="0" w:color="00000A"/>
-              <w:right w:val="single" w:sz="8" w:space="0" w:color="00000A"/>
+              <w:left w:val="single" w:sz="2" w:space="0" w:color="000000"/>
+              <w:bottom w:val="single" w:sz="2" w:space="0" w:color="000000"/>
+              <w:right w:val="single" w:sz="2" w:space="0" w:color="000000"/>
             </w:tcBorders>
-            <w:shd w:val="clear" w:color="auto" w:fill="auto"/>
-            <w:tcMar>
-              <w:left w:w="70" w:type="dxa"/>
-            </w:tcMar>
-          </w:tcPr>
-          <w:p>
-            <w:pPr>
-              <w:jc w:val="center"/>
-            </w:pPr>
-            <w:r>
-              <w:t>7</w:t>
-            </w:r>
+          </w:tcPr>
+          <w:p>
+            <w:pPr>
+              <w:pStyle w:val="Table2"/>
+            </w:pPr>
           </w:p>
         </w:tc>
       </w:tr>
@@ -2534,59 +2957,190 @@
         <w:t>description1</w:t>
       </w:r>
     </w:p>
+    <w:tbl>
+      <w:tblPr>
+        <w:tblStyle w:val="Tabela-Siatka"/>
+        <w:tblW w:w="9060" w:type="dxa"/>
+        <w:jc w:val="center"/>
+        <w:tblLayout w:type="fixed"/>
+        <w:tblLook w:val="04A0" w:firstRow="1" w:lastRow="0" w:firstColumn="1" w:lastColumn="0" w:noHBand="0" w:noVBand="1"/>
+      </w:tblPr>
+      <w:tblGrid>
+        <w:gridCol w:w="1294"/>
+        <w:gridCol w:w="1295"/>
+        <w:gridCol w:w="1294"/>
+        <w:gridCol w:w="1294"/>
+        <w:gridCol w:w="1294"/>
+        <w:gridCol w:w="1295"/>
+        <w:gridCol w:w="1294"/>
+      </w:tblGrid>
+      <w:tr>
+        <w:trPr>
+          <w:cantSplit/>
+          <w:trHeight w:hRule="exact" w:val="284"/>
+          <w:jc w:val="center"/>
+        </w:trPr>
+        <w:tc>
+          <w:tcPr>
+            <w:tcW w:w="1293" w:type="dxa"/>
+            <w:tcBorders>
+              <w:right w:val="nil"/>
+            </w:tcBorders>
+            <w:vAlign w:val="center"/>
+          </w:tcPr>
+          <w:p>
+            <w:pPr>
+              <w:jc w:val="center"/>
+            </w:pPr>
+            <w:r>
+              <w:rPr>
+                <w:rFonts w:eastAsia="Calibri"/>
+                <w:kern w:val="2"/>
+                <w:szCs w:val="22"/>
+                <w:lang w:eastAsia="en-US"/>
+              </w:rPr>
+              <w:t>Od</w:t>
+            </w:r>
+          </w:p>
+        </w:tc>
+        <w:tc>
+          <w:tcPr>
+            <w:tcW w:w="1295" w:type="dxa"/>
+            <w:tcBorders>
+              <w:right w:val="nil"/>
+            </w:tcBorders>
+            <w:vAlign w:val="center"/>
+          </w:tcPr>
+          <w:p>
+            <w:pPr>
+              <w:jc w:val="center"/>
+            </w:pPr>
+            <w:r>
+              <w:rPr>
+                <w:rFonts w:eastAsia="Calibri"/>
+                <w:kern w:val="2"/>
+                <w:szCs w:val="22"/>
+                <w:lang w:eastAsia="en-US"/>
+              </w:rPr>
+              <w:t>Do</w:t>
+            </w:r>
+          </w:p>
+        </w:tc>
+        <w:tc>
+          <w:tcPr>
+            <w:tcW w:w="1294" w:type="dxa"/>
+            <w:tcBorders>
+              <w:right w:val="nil"/>
+            </w:tcBorders>
+            <w:vAlign w:val="center"/>
+          </w:tcPr>
+          <w:p>
+            <w:pPr>
+              <w:jc w:val="center"/>
+            </w:pPr>
+            <w:r>
+              <w:rPr>
+                <w:rFonts w:eastAsia="Calibri"/>
+                <w:kern w:val="2"/>
+                <w:szCs w:val="22"/>
+                <w:lang w:eastAsia="en-US"/>
+              </w:rPr>
+              <w:t>Nid</w:t>
+            </w:r>
+          </w:p>
+        </w:tc>
+        <w:tc>
+          <w:tcPr>
+            <w:tcW w:w="1294" w:type="dxa"/>
+            <w:tcBorders>
+              <w:right w:val="nil"/>
+            </w:tcBorders>
+            <w:vAlign w:val="center"/>
+          </w:tcPr>
+          <w:p>
+            <w:pPr>
+              <w:jc w:val="center"/>
+            </w:pPr>
+            <w:r>
+              <w:rPr>
+                <w:rFonts w:eastAsia="Calibri"/>
+                <w:kern w:val="2"/>
+                <w:szCs w:val="22"/>
+                <w:lang w:eastAsia="en-US"/>
+              </w:rPr>
+              <w:t>Kok</w:t>
+            </w:r>
+          </w:p>
+        </w:tc>
+        <w:tc>
+          <w:tcPr>
+            <w:tcW w:w="1294" w:type="dxa"/>
+            <w:tcBorders>
+              <w:right w:val="nil"/>
+            </w:tcBorders>
+            <w:vAlign w:val="center"/>
+          </w:tcPr>
+          <w:p>
+            <w:pPr>
+              <w:jc w:val="center"/>
+            </w:pPr>
+            <w:r>
+              <w:rPr>
+                <w:rFonts w:eastAsia="Calibri"/>
+                <w:kern w:val="2"/>
+                <w:szCs w:val="22"/>
+                <w:lang w:eastAsia="en-US"/>
+              </w:rPr>
+              <w:t>Nok</w:t>
+            </w:r>
+          </w:p>
+        </w:tc>
+        <w:tc>
+          <w:tcPr>
+            <w:tcW w:w="1295" w:type="dxa"/>
+            <w:tcBorders>
+              <w:right w:val="nil"/>
+            </w:tcBorders>
+            <w:vAlign w:val="center"/>
+          </w:tcPr>
+          <w:p>
+            <w:pPr>
+              <w:jc w:val="center"/>
+            </w:pPr>
+            <w:r>
+              <w:rPr>
+                <w:rFonts w:eastAsia="Calibri"/>
+                <w:kern w:val="2"/>
+                <w:szCs w:val="22"/>
+                <w:lang w:eastAsia="en-US"/>
+              </w:rPr>
+              <w:t>Odrzucone</w:t>
+            </w:r>
+          </w:p>
+        </w:tc>
+        <w:tc>
+          <w:tcPr>
+            <w:tcW w:w="1294" w:type="dxa"/>
+            <w:vAlign w:val="center"/>
+          </w:tcPr>
+          <w:p>
+            <w:pPr>
+              <w:jc w:val="center"/>
+            </w:pPr>
+            <w:r>
+              <w:rPr>
+                <w:rFonts w:eastAsia="Calibri"/>
+                <w:kern w:val="2"/>
+                <w:szCs w:val="22"/>
+                <w:lang w:eastAsia="en-US"/>
+              </w:rPr>
+              <w:t>r</w:t>
+            </w:r>
+          </w:p>
+        </w:tc>
+      </w:tr>
+    </w:tbl>
     <w:p/>
-    <w:p>
-      <w:pPr>
-        <w:jc w:val="center"/>
-      </w:pPr>
-      <w:r>
-        <w:rPr>
-          <w:noProof/>
-        </w:rPr>
-        <w:drawing>
-          <wp:inline distT="0" distB="0" distL="0" distR="0" wp14:anchorId="568554D6">
-            <wp:extent cx="5612130" cy="4007485"/>
-            <wp:effectExtent l="0" t="0" r="0" b="0"/>
-            <wp:docPr id="18" name="Obraz 167"/>
-            <wp:cNvGraphicFramePr>
-              <a:graphicFrameLocks xmlns:a="http://schemas.openxmlformats.org/drawingml/2006/main" noChangeAspect="1"/>
-            </wp:cNvGraphicFramePr>
-            <a:graphic xmlns:a="http://schemas.openxmlformats.org/drawingml/2006/main">
-              <a:graphicData uri="http://schemas.openxmlformats.org/drawingml/2006/picture">
-                <pic:pic xmlns:pic="http://schemas.openxmlformats.org/drawingml/2006/picture">
-                  <pic:nvPicPr>
-                    <pic:cNvPr id="18" name="Obraz 167"/>
-                    <pic:cNvPicPr>
-                      <a:picLocks noChangeAspect="1" noChangeArrowheads="1"/>
-                    </pic:cNvPicPr>
-                  </pic:nvPicPr>
-                  <pic:blipFill>
-                    <a:blip r:embed="rId32"/>
-                    <a:stretch>
-                      <a:fillRect/>
-                    </a:stretch>
-                  </pic:blipFill>
-                  <pic:spPr bwMode="auto">
-                    <a:xfrm>
-                      <a:off x="0" y="0"/>
-                      <a:ext cx="5612130" cy="4007485"/>
-                    </a:xfrm>
-                    <a:prstGeom prst="rect">
-                      <a:avLst/>
-                    </a:prstGeom>
-                  </pic:spPr>
-                </pic:pic>
-              </a:graphicData>
-            </a:graphic>
-          </wp:inline>
-        </w:drawing>
-      </w:r>
-    </w:p>
-    <w:p>
-      <w:pPr>
-        <w:jc w:val="center"/>
-      </w:pPr>
-    </w:p>
     <w:p>
       <w:pPr>
         <w:pStyle w:val="Nagwek31"/>
@@ -2604,61 +3158,192 @@
     <w:p/>
     <w:p>
       <w:r>
-        <w:t>description</w:t>
-      </w:r>
-      <w:r>
-        <w:t>2</w:t>
-      </w:r>
-    </w:p>
-    <w:p/>
-    <w:p>
-      <w:pPr>
+        <w:t>description2</w:t>
+      </w:r>
+    </w:p>
+    <w:tbl>
+      <w:tblPr>
+        <w:tblStyle w:val="Tabela-Siatka"/>
+        <w:tblW w:w="9060" w:type="dxa"/>
         <w:jc w:val="center"/>
-      </w:pPr>
-      <w:r>
-        <w:rPr>
-          <w:noProof/>
-        </w:rPr>
-        <w:lastRenderedPageBreak/>
-        <w:drawing>
-          <wp:inline distT="0" distB="0" distL="0" distR="0" wp14:anchorId="54148A68">
-            <wp:extent cx="5612130" cy="1721485"/>
-            <wp:effectExtent l="0" t="0" r="0" b="0"/>
-            <wp:docPr id="19" name="Obraz 168"/>
-            <wp:cNvGraphicFramePr>
-              <a:graphicFrameLocks xmlns:a="http://schemas.openxmlformats.org/drawingml/2006/main" noChangeAspect="1"/>
-            </wp:cNvGraphicFramePr>
-            <a:graphic xmlns:a="http://schemas.openxmlformats.org/drawingml/2006/main">
-              <a:graphicData uri="http://schemas.openxmlformats.org/drawingml/2006/picture">
-                <pic:pic xmlns:pic="http://schemas.openxmlformats.org/drawingml/2006/picture">
-                  <pic:nvPicPr>
-                    <pic:cNvPr id="19" name="Obraz 168"/>
-                    <pic:cNvPicPr>
-                      <a:picLocks noChangeAspect="1" noChangeArrowheads="1"/>
-                    </pic:cNvPicPr>
-                  </pic:nvPicPr>
-                  <pic:blipFill>
-                    <a:blip r:embed="rId33"/>
-                    <a:stretch>
-                      <a:fillRect/>
-                    </a:stretch>
-                  </pic:blipFill>
-                  <pic:spPr bwMode="auto">
-                    <a:xfrm>
-                      <a:off x="0" y="0"/>
-                      <a:ext cx="5612130" cy="1721485"/>
-                    </a:xfrm>
-                    <a:prstGeom prst="rect">
-                      <a:avLst/>
-                    </a:prstGeom>
-                  </pic:spPr>
-                </pic:pic>
-              </a:graphicData>
-            </a:graphic>
-          </wp:inline>
-        </w:drawing>
-      </w:r>
-    </w:p>
+        <w:tblLayout w:type="fixed"/>
+        <w:tblLook w:val="04A0" w:firstRow="1" w:lastRow="0" w:firstColumn="1" w:lastColumn="0" w:noHBand="0" w:noVBand="1"/>
+      </w:tblPr>
+      <w:tblGrid>
+        <w:gridCol w:w="1294"/>
+        <w:gridCol w:w="1295"/>
+        <w:gridCol w:w="1294"/>
+        <w:gridCol w:w="1294"/>
+        <w:gridCol w:w="1294"/>
+        <w:gridCol w:w="1295"/>
+        <w:gridCol w:w="1294"/>
+      </w:tblGrid>
+      <w:tr>
+        <w:trPr>
+          <w:cantSplit/>
+          <w:trHeight w:hRule="exact" w:val="284"/>
+          <w:jc w:val="center"/>
+        </w:trPr>
+        <w:tc>
+          <w:tcPr>
+            <w:tcW w:w="1293" w:type="dxa"/>
+            <w:tcBorders>
+              <w:right w:val="nil"/>
+            </w:tcBorders>
+            <w:vAlign w:val="center"/>
+          </w:tcPr>
+          <w:p>
+            <w:pPr>
+              <w:jc w:val="center"/>
+            </w:pPr>
+            <w:r>
+              <w:rPr>
+                <w:rFonts w:eastAsia="Calibri"/>
+                <w:kern w:val="2"/>
+                <w:szCs w:val="22"/>
+                <w:lang w:eastAsia="en-US"/>
+              </w:rPr>
+              <w:t>Od</w:t>
+            </w:r>
+          </w:p>
+        </w:tc>
+        <w:tc>
+          <w:tcPr>
+            <w:tcW w:w="1295" w:type="dxa"/>
+            <w:tcBorders>
+              <w:right w:val="nil"/>
+            </w:tcBorders>
+            <w:vAlign w:val="center"/>
+          </w:tcPr>
+          <w:p>
+            <w:pPr>
+              <w:jc w:val="center"/>
+            </w:pPr>
+            <w:r>
+              <w:rPr>
+                <w:rFonts w:eastAsia="Calibri"/>
+                <w:kern w:val="2"/>
+                <w:szCs w:val="22"/>
+                <w:lang w:eastAsia="en-US"/>
+              </w:rPr>
+              <w:t>Do</w:t>
+            </w:r>
+          </w:p>
+        </w:tc>
+        <w:tc>
+          <w:tcPr>
+            <w:tcW w:w="1294" w:type="dxa"/>
+            <w:tcBorders>
+              <w:right w:val="nil"/>
+            </w:tcBorders>
+            <w:vAlign w:val="center"/>
+          </w:tcPr>
+          <w:p>
+            <w:pPr>
+              <w:jc w:val="center"/>
+            </w:pPr>
+            <w:r>
+              <w:rPr>
+                <w:rFonts w:eastAsia="Calibri"/>
+                <w:kern w:val="2"/>
+                <w:szCs w:val="22"/>
+                <w:lang w:eastAsia="en-US"/>
+              </w:rPr>
+              <w:t>Nid</w:t>
+            </w:r>
+          </w:p>
+        </w:tc>
+        <w:tc>
+          <w:tcPr>
+            <w:tcW w:w="1294" w:type="dxa"/>
+            <w:tcBorders>
+              <w:right w:val="nil"/>
+            </w:tcBorders>
+            <w:vAlign w:val="center"/>
+          </w:tcPr>
+          <w:p>
+            <w:pPr>
+              <w:jc w:val="center"/>
+            </w:pPr>
+            <w:r>
+              <w:rPr>
+                <w:rFonts w:eastAsia="Calibri"/>
+                <w:kern w:val="2"/>
+                <w:szCs w:val="22"/>
+                <w:lang w:eastAsia="en-US"/>
+              </w:rPr>
+              <w:t>Kok</w:t>
+            </w:r>
+          </w:p>
+        </w:tc>
+        <w:tc>
+          <w:tcPr>
+            <w:tcW w:w="1294" w:type="dxa"/>
+            <w:tcBorders>
+              <w:right w:val="nil"/>
+            </w:tcBorders>
+            <w:vAlign w:val="center"/>
+          </w:tcPr>
+          <w:p>
+            <w:pPr>
+              <w:jc w:val="center"/>
+            </w:pPr>
+            <w:r>
+              <w:rPr>
+                <w:rFonts w:eastAsia="Calibri"/>
+                <w:kern w:val="2"/>
+                <w:szCs w:val="22"/>
+                <w:lang w:eastAsia="en-US"/>
+              </w:rPr>
+              <w:t>Nok</w:t>
+            </w:r>
+          </w:p>
+        </w:tc>
+        <w:tc>
+          <w:tcPr>
+            <w:tcW w:w="1295" w:type="dxa"/>
+            <w:tcBorders>
+              <w:right w:val="nil"/>
+            </w:tcBorders>
+            <w:vAlign w:val="center"/>
+          </w:tcPr>
+          <w:p>
+            <w:pPr>
+              <w:jc w:val="center"/>
+            </w:pPr>
+            <w:r>
+              <w:rPr>
+                <w:rFonts w:eastAsia="Calibri"/>
+                <w:kern w:val="2"/>
+                <w:szCs w:val="22"/>
+                <w:lang w:eastAsia="en-US"/>
+              </w:rPr>
+              <w:t>Odrzucone</w:t>
+            </w:r>
+          </w:p>
+        </w:tc>
+        <w:tc>
+          <w:tcPr>
+            <w:tcW w:w="1294" w:type="dxa"/>
+            <w:vAlign w:val="center"/>
+          </w:tcPr>
+          <w:p>
+            <w:pPr>
+              <w:jc w:val="center"/>
+            </w:pPr>
+            <w:r>
+              <w:rPr>
+                <w:rFonts w:eastAsia="Calibri"/>
+                <w:kern w:val="2"/>
+                <w:szCs w:val="22"/>
+                <w:lang w:eastAsia="en-US"/>
+              </w:rPr>
+              <w:t>r</w:t>
+            </w:r>
+          </w:p>
+        </w:tc>
+      </w:tr>
+    </w:tbl>
     <w:p/>
     <w:p>
       <w:pPr>
@@ -2683,69 +3368,192 @@
     </w:p>
     <w:p>
       <w:r>
-        <w:t>description</w:t>
-      </w:r>
-      <w:r>
-        <w:t>3</w:t>
-      </w:r>
-    </w:p>
-    <w:p>
-      <w:pPr>
-        <w:jc w:val="left"/>
-      </w:pPr>
-    </w:p>
-    <w:p>
-      <w:pPr>
+        <w:t>description3</w:t>
+      </w:r>
+    </w:p>
+    <w:tbl>
+      <w:tblPr>
+        <w:tblStyle w:val="Tabela-Siatka"/>
+        <w:tblW w:w="9060" w:type="dxa"/>
         <w:jc w:val="center"/>
-      </w:pPr>
-      <w:r>
-        <w:rPr>
-          <w:noProof/>
-        </w:rPr>
-        <w:drawing>
-          <wp:inline distT="0" distB="0" distL="0" distR="0" wp14:anchorId="330E8A81">
-            <wp:extent cx="5612130" cy="1721485"/>
-            <wp:effectExtent l="0" t="0" r="0" b="0"/>
-            <wp:docPr id="20" name="Obraz 169"/>
-            <wp:cNvGraphicFramePr>
-              <a:graphicFrameLocks xmlns:a="http://schemas.openxmlformats.org/drawingml/2006/main" noChangeAspect="1"/>
-            </wp:cNvGraphicFramePr>
-            <a:graphic xmlns:a="http://schemas.openxmlformats.org/drawingml/2006/main">
-              <a:graphicData uri="http://schemas.openxmlformats.org/drawingml/2006/picture">
-                <pic:pic xmlns:pic="http://schemas.openxmlformats.org/drawingml/2006/picture">
-                  <pic:nvPicPr>
-                    <pic:cNvPr id="20" name="Obraz 169"/>
-                    <pic:cNvPicPr>
-                      <a:picLocks noChangeAspect="1" noChangeArrowheads="1"/>
-                    </pic:cNvPicPr>
-                  </pic:nvPicPr>
-                  <pic:blipFill>
-                    <a:blip r:embed="rId34"/>
-                    <a:stretch>
-                      <a:fillRect/>
-                    </a:stretch>
-                  </pic:blipFill>
-                  <pic:spPr bwMode="auto">
-                    <a:xfrm>
-                      <a:off x="0" y="0"/>
-                      <a:ext cx="5612130" cy="1721485"/>
-                    </a:xfrm>
-                    <a:prstGeom prst="rect">
-                      <a:avLst/>
-                    </a:prstGeom>
-                  </pic:spPr>
-                </pic:pic>
-              </a:graphicData>
-            </a:graphic>
-          </wp:inline>
-        </w:drawing>
-      </w:r>
-    </w:p>
-    <w:p>
-      <w:pPr>
-        <w:jc w:val="left"/>
-      </w:pPr>
-    </w:p>
+        <w:tblLayout w:type="fixed"/>
+        <w:tblLook w:val="04A0" w:firstRow="1" w:lastRow="0" w:firstColumn="1" w:lastColumn="0" w:noHBand="0" w:noVBand="1"/>
+      </w:tblPr>
+      <w:tblGrid>
+        <w:gridCol w:w="1294"/>
+        <w:gridCol w:w="1295"/>
+        <w:gridCol w:w="1294"/>
+        <w:gridCol w:w="1294"/>
+        <w:gridCol w:w="1294"/>
+        <w:gridCol w:w="1295"/>
+        <w:gridCol w:w="1294"/>
+      </w:tblGrid>
+      <w:tr>
+        <w:trPr>
+          <w:cantSplit/>
+          <w:trHeight w:hRule="exact" w:val="284"/>
+          <w:jc w:val="center"/>
+        </w:trPr>
+        <w:tc>
+          <w:tcPr>
+            <w:tcW w:w="1293" w:type="dxa"/>
+            <w:tcBorders>
+              <w:right w:val="nil"/>
+            </w:tcBorders>
+            <w:vAlign w:val="center"/>
+          </w:tcPr>
+          <w:p>
+            <w:pPr>
+              <w:jc w:val="center"/>
+            </w:pPr>
+            <w:r>
+              <w:rPr>
+                <w:rFonts w:eastAsia="Calibri"/>
+                <w:kern w:val="2"/>
+                <w:szCs w:val="22"/>
+                <w:lang w:eastAsia="en-US"/>
+              </w:rPr>
+              <w:t>Od</w:t>
+            </w:r>
+          </w:p>
+        </w:tc>
+        <w:tc>
+          <w:tcPr>
+            <w:tcW w:w="1295" w:type="dxa"/>
+            <w:tcBorders>
+              <w:right w:val="nil"/>
+            </w:tcBorders>
+            <w:vAlign w:val="center"/>
+          </w:tcPr>
+          <w:p>
+            <w:pPr>
+              <w:jc w:val="center"/>
+            </w:pPr>
+            <w:r>
+              <w:rPr>
+                <w:rFonts w:eastAsia="Calibri"/>
+                <w:kern w:val="2"/>
+                <w:szCs w:val="22"/>
+                <w:lang w:eastAsia="en-US"/>
+              </w:rPr>
+              <w:t>Do</w:t>
+            </w:r>
+          </w:p>
+        </w:tc>
+        <w:tc>
+          <w:tcPr>
+            <w:tcW w:w="1294" w:type="dxa"/>
+            <w:tcBorders>
+              <w:right w:val="nil"/>
+            </w:tcBorders>
+            <w:vAlign w:val="center"/>
+          </w:tcPr>
+          <w:p>
+            <w:pPr>
+              <w:jc w:val="center"/>
+            </w:pPr>
+            <w:r>
+              <w:rPr>
+                <w:rFonts w:eastAsia="Calibri"/>
+                <w:kern w:val="2"/>
+                <w:szCs w:val="22"/>
+                <w:lang w:eastAsia="en-US"/>
+              </w:rPr>
+              <w:t>Nid</w:t>
+            </w:r>
+          </w:p>
+        </w:tc>
+        <w:tc>
+          <w:tcPr>
+            <w:tcW w:w="1294" w:type="dxa"/>
+            <w:tcBorders>
+              <w:right w:val="nil"/>
+            </w:tcBorders>
+            <w:vAlign w:val="center"/>
+          </w:tcPr>
+          <w:p>
+            <w:pPr>
+              <w:jc w:val="center"/>
+            </w:pPr>
+            <w:r>
+              <w:rPr>
+                <w:rFonts w:eastAsia="Calibri"/>
+                <w:kern w:val="2"/>
+                <w:szCs w:val="22"/>
+                <w:lang w:eastAsia="en-US"/>
+              </w:rPr>
+              <w:t>Kok</w:t>
+            </w:r>
+          </w:p>
+        </w:tc>
+        <w:tc>
+          <w:tcPr>
+            <w:tcW w:w="1294" w:type="dxa"/>
+            <w:tcBorders>
+              <w:right w:val="nil"/>
+            </w:tcBorders>
+            <w:vAlign w:val="center"/>
+          </w:tcPr>
+          <w:p>
+            <w:pPr>
+              <w:jc w:val="center"/>
+            </w:pPr>
+            <w:r>
+              <w:rPr>
+                <w:rFonts w:eastAsia="Calibri"/>
+                <w:kern w:val="2"/>
+                <w:szCs w:val="22"/>
+                <w:lang w:eastAsia="en-US"/>
+              </w:rPr>
+              <w:t>Nok</w:t>
+            </w:r>
+          </w:p>
+        </w:tc>
+        <w:tc>
+          <w:tcPr>
+            <w:tcW w:w="1295" w:type="dxa"/>
+            <w:tcBorders>
+              <w:right w:val="nil"/>
+            </w:tcBorders>
+            <w:vAlign w:val="center"/>
+          </w:tcPr>
+          <w:p>
+            <w:pPr>
+              <w:jc w:val="center"/>
+            </w:pPr>
+            <w:r>
+              <w:rPr>
+                <w:rFonts w:eastAsia="Calibri"/>
+                <w:kern w:val="2"/>
+                <w:szCs w:val="22"/>
+                <w:lang w:eastAsia="en-US"/>
+              </w:rPr>
+              <w:t>Odrzucone</w:t>
+            </w:r>
+          </w:p>
+        </w:tc>
+        <w:tc>
+          <w:tcPr>
+            <w:tcW w:w="1294" w:type="dxa"/>
+            <w:vAlign w:val="center"/>
+          </w:tcPr>
+          <w:p>
+            <w:pPr>
+              <w:jc w:val="center"/>
+            </w:pPr>
+            <w:r>
+              <w:rPr>
+                <w:rFonts w:eastAsia="Calibri"/>
+                <w:kern w:val="2"/>
+                <w:szCs w:val="22"/>
+                <w:lang w:eastAsia="en-US"/>
+              </w:rPr>
+              <w:t>r</w:t>
+            </w:r>
+          </w:p>
+        </w:tc>
+      </w:tr>
+    </w:tbl>
     <w:p/>
     <w:p>
       <w:pPr>
@@ -2770,54 +3578,55 @@
         <w:t>Po opracowaniu wszystkich przeprowadzonych 15 minutowych obliczeń można obliczyć sumaryczny poziom identyfikacji systemu:</w:t>
       </w:r>
     </w:p>
-    <w:p/>
     <w:tbl>
       <w:tblPr>
-        <w:tblW w:w="7145" w:type="dxa"/>
-        <w:tblInd w:w="50" w:type="dxa"/>
+        <w:tblW w:w="7110" w:type="dxa"/>
+        <w:jc w:val="center"/>
         <w:tblLayout w:type="fixed"/>
         <w:tblCellMar>
-          <w:left w:w="25" w:type="dxa"/>
-          <w:right w:w="70" w:type="dxa"/>
+          <w:top w:w="55" w:type="dxa"/>
+          <w:left w:w="55" w:type="dxa"/>
+          <w:bottom w:w="55" w:type="dxa"/>
+          <w:right w:w="55" w:type="dxa"/>
         </w:tblCellMar>
         <w:tblLook w:val="04A0" w:firstRow="1" w:lastRow="0" w:firstColumn="1" w:lastColumn="0" w:noHBand="0" w:noVBand="1"/>
       </w:tblPr>
       <w:tblGrid>
-        <w:gridCol w:w="2155"/>
-        <w:gridCol w:w="1539"/>
-        <w:gridCol w:w="1710"/>
-        <w:gridCol w:w="1741"/>
+        <w:gridCol w:w="1987"/>
+        <w:gridCol w:w="1686"/>
+        <w:gridCol w:w="1684"/>
+        <w:gridCol w:w="1753"/>
       </w:tblGrid>
       <w:tr>
         <w:trPr>
-          <w:trHeight w:val="300"/>
+          <w:trHeight w:val="450"/>
+          <w:jc w:val="center"/>
         </w:trPr>
         <w:tc>
           <w:tcPr>
-            <w:tcW w:w="2154" w:type="dxa"/>
+            <w:tcW w:w="1986" w:type="dxa"/>
             <w:tcBorders>
-              <w:top w:val="single" w:sz="8" w:space="0" w:color="00000A"/>
-              <w:left w:val="single" w:sz="4" w:space="0" w:color="00000A"/>
-              <w:bottom w:val="single" w:sz="4" w:space="0" w:color="00000A"/>
-              <w:right w:val="single" w:sz="4" w:space="0" w:color="00000A"/>
+              <w:top w:val="single" w:sz="2" w:space="0" w:color="000000"/>
+              <w:left w:val="single" w:sz="2" w:space="0" w:color="000000"/>
+              <w:bottom w:val="single" w:sz="2" w:space="0" w:color="000000"/>
             </w:tcBorders>
-            <w:shd w:val="clear" w:color="auto" w:fill="auto"/>
-            <w:vAlign w:val="bottom"/>
-          </w:tcPr>
-          <w:p>
-            <w:pPr>
-              <w:jc w:val="center"/>
-            </w:pPr>
-            <w:r>
-              <w:rPr>
-                <w:b/>
+          </w:tcPr>
+          <w:p>
+            <w:pPr>
+              <w:pStyle w:val="Table2"/>
+            </w:pPr>
+            <w:bookmarkStart w:id="34" w:name="__RefHeading___Toc2760_619277199"/>
+            <w:bookmarkStart w:id="35" w:name="_Toc14694731"/>
+            <w:bookmarkStart w:id="36" w:name="_Toc43131671"/>
+            <w:bookmarkEnd w:id="34"/>
+            <w:r>
+              <w:rPr>
                 <w:color w:val="000000"/>
               </w:rPr>
               <w:t>N</w:t>
             </w:r>
             <w:r>
               <w:rPr>
-                <w:b/>
                 <w:color w:val="000000"/>
                 <w:vertAlign w:val="subscript"/>
               </w:rPr>
@@ -2827,30 +3636,25 @@
         </w:tc>
         <w:tc>
           <w:tcPr>
-            <w:tcW w:w="1539" w:type="dxa"/>
+            <w:tcW w:w="1686" w:type="dxa"/>
             <w:tcBorders>
-              <w:top w:val="single" w:sz="8" w:space="0" w:color="00000A"/>
-              <w:left w:val="single" w:sz="4" w:space="0" w:color="00000A"/>
-              <w:bottom w:val="single" w:sz="4" w:space="0" w:color="00000A"/>
-              <w:right w:val="single" w:sz="4" w:space="0" w:color="00000A"/>
+              <w:top w:val="single" w:sz="2" w:space="0" w:color="000000"/>
+              <w:left w:val="single" w:sz="2" w:space="0" w:color="000000"/>
+              <w:bottom w:val="single" w:sz="2" w:space="0" w:color="000000"/>
             </w:tcBorders>
-            <w:shd w:val="clear" w:color="auto" w:fill="auto"/>
-            <w:vAlign w:val="bottom"/>
-          </w:tcPr>
-          <w:p>
-            <w:pPr>
-              <w:jc w:val="center"/>
-            </w:pPr>
-            <w:r>
-              <w:rPr>
-                <w:b/>
+          </w:tcPr>
+          <w:p>
+            <w:pPr>
+              <w:pStyle w:val="Table2"/>
+            </w:pPr>
+            <w:r>
+              <w:rPr>
                 <w:color w:val="000000"/>
               </w:rPr>
               <w:t>K</w:t>
             </w:r>
             <w:r>
               <w:rPr>
-                <w:b/>
                 <w:color w:val="000000"/>
                 <w:vertAlign w:val="subscript"/>
               </w:rPr>
@@ -2860,63 +3664,37 @@
         </w:tc>
         <w:tc>
           <w:tcPr>
-            <w:tcW w:w="1710" w:type="dxa"/>
+            <w:tcW w:w="1684" w:type="dxa"/>
             <w:tcBorders>
-              <w:top w:val="single" w:sz="8" w:space="0" w:color="00000A"/>
-              <w:left w:val="single" w:sz="8" w:space="0" w:color="00000A"/>
-              <w:bottom w:val="single" w:sz="4" w:space="0" w:color="00000A"/>
-              <w:right w:val="single" w:sz="8" w:space="0" w:color="00000A"/>
+              <w:top w:val="single" w:sz="2" w:space="0" w:color="000000"/>
+              <w:left w:val="single" w:sz="2" w:space="0" w:color="000000"/>
+              <w:bottom w:val="single" w:sz="2" w:space="0" w:color="000000"/>
             </w:tcBorders>
-            <w:shd w:val="clear" w:color="auto" w:fill="auto"/>
-            <w:tcMar>
-              <w:left w:w="0" w:type="dxa"/>
-            </w:tcMar>
-            <w:vAlign w:val="bottom"/>
-          </w:tcPr>
-          <w:p>
-            <w:pPr>
-              <w:jc w:val="center"/>
-            </w:pPr>
-            <w:r>
-              <w:rPr>
-                <w:b/>
-                <w:color w:val="000000"/>
-              </w:rPr>
-              <w:t xml:space="preserve">R </w:t>
-            </w:r>
-            <w:r>
-              <w:rPr>
-                <w:rFonts w:cs="Arial"/>
-                <w:b/>
-                <w:color w:val="000000"/>
-              </w:rPr>
-              <w:t>* 100%</w:t>
-            </w:r>
-          </w:p>
-        </w:tc>
-        <w:tc>
-          <w:tcPr>
-            <w:tcW w:w="1741" w:type="dxa"/>
+          </w:tcPr>
+          <w:p>
+            <w:pPr>
+              <w:pStyle w:val="Table2"/>
+            </w:pPr>
+            <w:r>
+              <w:t>r*100%</w:t>
+            </w:r>
+          </w:p>
+        </w:tc>
+        <w:tc>
+          <w:tcPr>
+            <w:tcW w:w="1753" w:type="dxa"/>
             <w:tcBorders>
-              <w:top w:val="single" w:sz="8" w:space="0" w:color="00000A"/>
-              <w:left w:val="single" w:sz="8" w:space="0" w:color="00000A"/>
-              <w:bottom w:val="single" w:sz="4" w:space="0" w:color="00000A"/>
-              <w:right w:val="single" w:sz="8" w:space="0" w:color="00000A"/>
+              <w:top w:val="single" w:sz="2" w:space="0" w:color="000000"/>
+              <w:left w:val="single" w:sz="2" w:space="0" w:color="000000"/>
+              <w:bottom w:val="single" w:sz="2" w:space="0" w:color="000000"/>
+              <w:right w:val="single" w:sz="2" w:space="0" w:color="000000"/>
             </w:tcBorders>
-            <w:shd w:val="clear" w:color="auto" w:fill="auto"/>
-            <w:tcMar>
-              <w:left w:w="70" w:type="dxa"/>
-            </w:tcMar>
-          </w:tcPr>
-          <w:p>
-            <w:pPr>
-              <w:jc w:val="center"/>
-            </w:pPr>
-            <w:r>
-              <w:rPr>
-                <w:b/>
-                <w:color w:val="000000"/>
-              </w:rPr>
+          </w:tcPr>
+          <w:p>
+            <w:pPr>
+              <w:pStyle w:val="Table2"/>
+            </w:pPr>
+            <w:r>
               <w:t>Odrzucono</w:t>
             </w:r>
           </w:p>
@@ -2924,95 +3702,64 @@
       </w:tr>
       <w:tr>
         <w:trPr>
-          <w:trHeight w:val="315"/>
+          <w:trHeight w:val="450"/>
+          <w:jc w:val="center"/>
         </w:trPr>
         <w:tc>
           <w:tcPr>
-            <w:tcW w:w="2154" w:type="dxa"/>
+            <w:tcW w:w="1986" w:type="dxa"/>
             <w:tcBorders>
-              <w:top w:val="single" w:sz="8" w:space="0" w:color="00000A"/>
-              <w:left w:val="single" w:sz="4" w:space="0" w:color="00000A"/>
-              <w:bottom w:val="single" w:sz="8" w:space="0" w:color="00000A"/>
-              <w:right w:val="single" w:sz="4" w:space="0" w:color="00000A"/>
+              <w:left w:val="single" w:sz="2" w:space="0" w:color="000000"/>
+              <w:bottom w:val="single" w:sz="2" w:space="0" w:color="000000"/>
             </w:tcBorders>
-            <w:shd w:val="clear" w:color="auto" w:fill="auto"/>
-            <w:vAlign w:val="bottom"/>
-          </w:tcPr>
-          <w:p>
-            <w:pPr>
-              <w:jc w:val="center"/>
-            </w:pPr>
-            <w:r>
-              <w:t>1183</w:t>
-            </w:r>
-          </w:p>
-        </w:tc>
-        <w:tc>
-          <w:tcPr>
-            <w:tcW w:w="1539" w:type="dxa"/>
+          </w:tcPr>
+          <w:p>
+            <w:pPr>
+              <w:pStyle w:val="Table2"/>
+            </w:pPr>
+          </w:p>
+        </w:tc>
+        <w:tc>
+          <w:tcPr>
+            <w:tcW w:w="1686" w:type="dxa"/>
             <w:tcBorders>
-              <w:top w:val="single" w:sz="8" w:space="0" w:color="00000A"/>
-              <w:left w:val="single" w:sz="4" w:space="0" w:color="00000A"/>
-              <w:bottom w:val="single" w:sz="8" w:space="0" w:color="00000A"/>
-              <w:right w:val="single" w:sz="4" w:space="0" w:color="00000A"/>
+              <w:left w:val="single" w:sz="2" w:space="0" w:color="000000"/>
+              <w:bottom w:val="single" w:sz="2" w:space="0" w:color="000000"/>
             </w:tcBorders>
-            <w:shd w:val="clear" w:color="auto" w:fill="auto"/>
-            <w:vAlign w:val="bottom"/>
-          </w:tcPr>
-          <w:p>
-            <w:pPr>
-              <w:jc w:val="center"/>
-            </w:pPr>
-            <w:r>
-              <w:t>1173</w:t>
-            </w:r>
-          </w:p>
-        </w:tc>
-        <w:tc>
-          <w:tcPr>
-            <w:tcW w:w="1710" w:type="dxa"/>
+          </w:tcPr>
+          <w:p>
+            <w:pPr>
+              <w:pStyle w:val="Table2"/>
+            </w:pPr>
+          </w:p>
+        </w:tc>
+        <w:tc>
+          <w:tcPr>
+            <w:tcW w:w="1684" w:type="dxa"/>
             <w:tcBorders>
-              <w:top w:val="single" w:sz="8" w:space="0" w:color="00000A"/>
-              <w:left w:val="single" w:sz="8" w:space="0" w:color="00000A"/>
-              <w:bottom w:val="single" w:sz="8" w:space="0" w:color="00000A"/>
-              <w:right w:val="single" w:sz="8" w:space="0" w:color="00000A"/>
+              <w:left w:val="single" w:sz="2" w:space="0" w:color="000000"/>
+              <w:bottom w:val="single" w:sz="2" w:space="0" w:color="000000"/>
             </w:tcBorders>
-            <w:shd w:val="clear" w:color="auto" w:fill="auto"/>
-            <w:tcMar>
-              <w:left w:w="0" w:type="dxa"/>
-            </w:tcMar>
-            <w:vAlign w:val="bottom"/>
-          </w:tcPr>
-          <w:p>
-            <w:pPr>
-              <w:jc w:val="center"/>
-            </w:pPr>
-            <w:r>
-              <w:t>99,15%</w:t>
-            </w:r>
-          </w:p>
-        </w:tc>
-        <w:tc>
-          <w:tcPr>
-            <w:tcW w:w="1741" w:type="dxa"/>
+          </w:tcPr>
+          <w:p>
+            <w:pPr>
+              <w:pStyle w:val="Table2"/>
+            </w:pPr>
+          </w:p>
+        </w:tc>
+        <w:tc>
+          <w:tcPr>
+            <w:tcW w:w="1753" w:type="dxa"/>
             <w:tcBorders>
-              <w:top w:val="single" w:sz="8" w:space="0" w:color="00000A"/>
-              <w:left w:val="single" w:sz="8" w:space="0" w:color="00000A"/>
-              <w:bottom w:val="single" w:sz="8" w:space="0" w:color="00000A"/>
-              <w:right w:val="single" w:sz="8" w:space="0" w:color="00000A"/>
+              <w:left w:val="single" w:sz="2" w:space="0" w:color="000000"/>
+              <w:bottom w:val="single" w:sz="2" w:space="0" w:color="000000"/>
+              <w:right w:val="single" w:sz="2" w:space="0" w:color="000000"/>
             </w:tcBorders>
-            <w:shd w:val="clear" w:color="auto" w:fill="auto"/>
-            <w:tcMar>
-              <w:left w:w="70" w:type="dxa"/>
-            </w:tcMar>
-          </w:tcPr>
-          <w:p>
-            <w:pPr>
-              <w:jc w:val="center"/>
-            </w:pPr>
-            <w:r>
-              <w:t>17</w:t>
-            </w:r>
+          </w:tcPr>
+          <w:p>
+            <w:pPr>
+              <w:pStyle w:val="Table2"/>
+            </w:pPr>
           </w:p>
         </w:tc>
       </w:tr>
@@ -3020,11 +3767,8 @@
     <w:p>
       <w:pPr>
         <w:pStyle w:val="Nagwek11"/>
-        <w:ind w:left="360"/>
-      </w:pPr>
-      <w:r>
-        <w:br w:type="page"/>
-      </w:r>
+        <w:spacing w:before="0"/>
+      </w:pPr>
     </w:p>
     <w:p>
       <w:pPr>
@@ -3035,12 +3779,7 @@
         </w:numPr>
         <w:spacing w:before="0"/>
       </w:pPr>
-      <w:bookmarkStart w:id="34" w:name="__RefHeading___Toc2760_619277199"/>
-      <w:bookmarkStart w:id="35" w:name="_Toc14694731"/>
-      <w:bookmarkStart w:id="36" w:name="_Toc43131671"/>
-      <w:bookmarkEnd w:id="34"/>
-      <w:r>
-        <w:lastRenderedPageBreak/>
+      <w:r>
         <w:t>Wyniki badania poziomu detekcji oraz klasyfikacji</w:t>
       </w:r>
       <w:bookmarkEnd w:id="35"/>
@@ -3090,10 +3829,7 @@
     </w:p>
     <w:p>
       <w:r>
-        <w:t>description</w:t>
-      </w:r>
-      <w:r>
-        <w:t>1</w:t>
+        <w:t>description1</w:t>
       </w:r>
     </w:p>
     <w:p/>
@@ -3124,74 +3860,160 @@
         <w:t>Detekcja:</w:t>
       </w:r>
     </w:p>
+    <w:tbl>
+      <w:tblPr>
+        <w:tblStyle w:val="Tabela-Siatka"/>
+        <w:tblW w:w="9062" w:type="dxa"/>
+        <w:jc w:val="center"/>
+        <w:tblLayout w:type="fixed"/>
+        <w:tblLook w:val="04A0" w:firstRow="1" w:lastRow="0" w:firstColumn="1" w:lastColumn="0" w:noHBand="0" w:noVBand="1"/>
+      </w:tblPr>
+      <w:tblGrid>
+        <w:gridCol w:w="1511"/>
+        <w:gridCol w:w="1510"/>
+        <w:gridCol w:w="1510"/>
+        <w:gridCol w:w="1509"/>
+        <w:gridCol w:w="1515"/>
+        <w:gridCol w:w="1507"/>
+      </w:tblGrid>
+      <w:tr>
+        <w:trPr>
+          <w:cantSplit/>
+          <w:trHeight w:hRule="exact" w:val="284"/>
+          <w:jc w:val="center"/>
+        </w:trPr>
+        <w:tc>
+          <w:tcPr>
+            <w:tcW w:w="1510" w:type="dxa"/>
+            <w:vAlign w:val="center"/>
+          </w:tcPr>
+          <w:p>
+            <w:pPr>
+              <w:jc w:val="center"/>
+            </w:pPr>
+            <w:r>
+              <w:rPr>
+                <w:rFonts w:eastAsia="Calibri"/>
+                <w:kern w:val="2"/>
+                <w:szCs w:val="22"/>
+                <w:lang w:eastAsia="en-US"/>
+              </w:rPr>
+              <w:t>Od</w:t>
+            </w:r>
+          </w:p>
+        </w:tc>
+        <w:tc>
+          <w:tcPr>
+            <w:tcW w:w="1510" w:type="dxa"/>
+            <w:vAlign w:val="center"/>
+          </w:tcPr>
+          <w:p>
+            <w:pPr>
+              <w:jc w:val="center"/>
+            </w:pPr>
+            <w:r>
+              <w:rPr>
+                <w:rFonts w:eastAsia="Calibri"/>
+                <w:kern w:val="2"/>
+                <w:szCs w:val="22"/>
+                <w:lang w:eastAsia="en-US"/>
+              </w:rPr>
+              <w:t>Do</w:t>
+            </w:r>
+          </w:p>
+        </w:tc>
+        <w:tc>
+          <w:tcPr>
+            <w:tcW w:w="1510" w:type="dxa"/>
+            <w:vAlign w:val="center"/>
+          </w:tcPr>
+          <w:p>
+            <w:pPr>
+              <w:jc w:val="center"/>
+            </w:pPr>
+            <w:r>
+              <w:rPr>
+                <w:rFonts w:eastAsia="Calibri"/>
+                <w:kern w:val="2"/>
+                <w:szCs w:val="22"/>
+                <w:lang w:eastAsia="en-US"/>
+              </w:rPr>
+              <w:t>N</w:t>
+            </w:r>
+          </w:p>
+        </w:tc>
+        <w:tc>
+          <w:tcPr>
+            <w:tcW w:w="1509" w:type="dxa"/>
+            <w:vAlign w:val="center"/>
+          </w:tcPr>
+          <w:p>
+            <w:pPr>
+              <w:jc w:val="center"/>
+            </w:pPr>
+            <w:proofErr w:type="spellStart"/>
+            <w:r>
+              <w:rPr>
+                <w:rFonts w:eastAsia="Calibri"/>
+                <w:bCs/>
+                <w:kern w:val="2"/>
+                <w:szCs w:val="22"/>
+                <w:lang w:eastAsia="en-US"/>
+              </w:rPr>
+              <w:t>εm</w:t>
+            </w:r>
+            <w:proofErr w:type="spellEnd"/>
+          </w:p>
+        </w:tc>
+        <w:tc>
+          <w:tcPr>
+            <w:tcW w:w="1515" w:type="dxa"/>
+            <w:vAlign w:val="center"/>
+          </w:tcPr>
+          <w:p>
+            <w:pPr>
+              <w:jc w:val="center"/>
+            </w:pPr>
+            <w:proofErr w:type="spellStart"/>
+            <w:r>
+              <w:rPr>
+                <w:rFonts w:eastAsia="Calibri"/>
+                <w:bCs/>
+                <w:kern w:val="2"/>
+                <w:szCs w:val="22"/>
+                <w:lang w:eastAsia="en-US"/>
+              </w:rPr>
+              <w:t>εf</w:t>
+            </w:r>
+            <w:proofErr w:type="spellEnd"/>
+          </w:p>
+        </w:tc>
+        <w:tc>
+          <w:tcPr>
+            <w:tcW w:w="1507" w:type="dxa"/>
+            <w:vAlign w:val="center"/>
+          </w:tcPr>
+          <w:p>
+            <w:pPr>
+              <w:jc w:val="center"/>
+            </w:pPr>
+            <w:r>
+              <w:rPr>
+                <w:rFonts w:eastAsia="Calibri"/>
+                <w:kern w:val="2"/>
+                <w:szCs w:val="22"/>
+                <w:lang w:eastAsia="en-US"/>
+              </w:rPr>
+              <w:t>d</w:t>
+            </w:r>
+          </w:p>
+        </w:tc>
+      </w:tr>
+    </w:tbl>
     <w:p>
       <w:pPr>
         <w:pStyle w:val="Akapitzlist"/>
         <w:ind w:left="0"/>
-        <w:jc w:val="center"/>
-      </w:pPr>
-      <w:r>
-        <w:rPr>
-          <w:noProof/>
-        </w:rPr>
-        <w:drawing>
-          <wp:inline distT="0" distB="0" distL="0" distR="0" wp14:anchorId="4FE43EB8">
-            <wp:extent cx="5208270" cy="3630930"/>
-            <wp:effectExtent l="0" t="0" r="0" b="0"/>
-            <wp:docPr id="21" name="Obraz 173"/>
-            <wp:cNvGraphicFramePr>
-              <a:graphicFrameLocks xmlns:a="http://schemas.openxmlformats.org/drawingml/2006/main" noChangeAspect="1"/>
-            </wp:cNvGraphicFramePr>
-            <a:graphic xmlns:a="http://schemas.openxmlformats.org/drawingml/2006/main">
-              <a:graphicData uri="http://schemas.openxmlformats.org/drawingml/2006/picture">
-                <pic:pic xmlns:pic="http://schemas.openxmlformats.org/drawingml/2006/picture">
-                  <pic:nvPicPr>
-                    <pic:cNvPr id="21" name="Obraz 173"/>
-                    <pic:cNvPicPr>
-                      <a:picLocks noChangeAspect="1" noChangeArrowheads="1"/>
-                    </pic:cNvPicPr>
-                  </pic:nvPicPr>
-                  <pic:blipFill>
-                    <a:blip r:embed="rId35"/>
-                    <a:stretch>
-                      <a:fillRect/>
-                    </a:stretch>
-                  </pic:blipFill>
-                  <pic:spPr bwMode="auto">
-                    <a:xfrm>
-                      <a:off x="0" y="0"/>
-                      <a:ext cx="5208270" cy="3630930"/>
-                    </a:xfrm>
-                    <a:prstGeom prst="rect">
-                      <a:avLst/>
-                    </a:prstGeom>
-                  </pic:spPr>
-                </pic:pic>
-              </a:graphicData>
-            </a:graphic>
-          </wp:inline>
-        </w:drawing>
-      </w:r>
-    </w:p>
-    <w:p>
-      <w:pPr>
-        <w:pStyle w:val="Akapitzlist"/>
-        <w:ind w:left="0"/>
-        <w:jc w:val="center"/>
-      </w:pPr>
-    </w:p>
-    <w:p>
-      <w:pPr>
-        <w:pStyle w:val="Akapitzlist"/>
-        <w:ind w:left="0"/>
-        <w:jc w:val="center"/>
-      </w:pPr>
-    </w:p>
-    <w:p>
-      <w:pPr>
-        <w:pStyle w:val="Akapitzlist"/>
-        <w:ind w:left="0"/>
-        <w:jc w:val="center"/>
       </w:pPr>
     </w:p>
     <w:p>
@@ -3226,67 +4048,157 @@
         <w:t>Detekcja:</w:t>
       </w:r>
     </w:p>
-    <w:p>
-      <w:pPr>
-        <w:pStyle w:val="Akapitzlist"/>
-        <w:ind w:left="360"/>
-      </w:pPr>
-    </w:p>
-    <w:p>
-      <w:pPr>
-        <w:pStyle w:val="Akapitzlist"/>
-        <w:ind w:left="360"/>
+    <w:tbl>
+      <w:tblPr>
+        <w:tblStyle w:val="Tabela-Siatka"/>
+        <w:tblW w:w="9062" w:type="dxa"/>
         <w:jc w:val="center"/>
-      </w:pPr>
-      <w:r>
-        <w:rPr>
-          <w:noProof/>
-        </w:rPr>
-        <w:drawing>
-          <wp:inline distT="0" distB="0" distL="0" distR="0" wp14:anchorId="0246FA1B">
-            <wp:extent cx="5208270" cy="1918335"/>
-            <wp:effectExtent l="0" t="0" r="0" b="0"/>
-            <wp:docPr id="22" name="Obraz 174"/>
-            <wp:cNvGraphicFramePr>
-              <a:graphicFrameLocks xmlns:a="http://schemas.openxmlformats.org/drawingml/2006/main" noChangeAspect="1"/>
-            </wp:cNvGraphicFramePr>
-            <a:graphic xmlns:a="http://schemas.openxmlformats.org/drawingml/2006/main">
-              <a:graphicData uri="http://schemas.openxmlformats.org/drawingml/2006/picture">
-                <pic:pic xmlns:pic="http://schemas.openxmlformats.org/drawingml/2006/picture">
-                  <pic:nvPicPr>
-                    <pic:cNvPr id="22" name="Obraz 174"/>
-                    <pic:cNvPicPr>
-                      <a:picLocks noChangeAspect="1" noChangeArrowheads="1"/>
-                    </pic:cNvPicPr>
-                  </pic:nvPicPr>
-                  <pic:blipFill>
-                    <a:blip r:embed="rId36"/>
-                    <a:stretch>
-                      <a:fillRect/>
-                    </a:stretch>
-                  </pic:blipFill>
-                  <pic:spPr bwMode="auto">
-                    <a:xfrm>
-                      <a:off x="0" y="0"/>
-                      <a:ext cx="5208270" cy="1918335"/>
-                    </a:xfrm>
-                    <a:prstGeom prst="rect">
-                      <a:avLst/>
-                    </a:prstGeom>
-                  </pic:spPr>
-                </pic:pic>
-              </a:graphicData>
-            </a:graphic>
-          </wp:inline>
-        </w:drawing>
-      </w:r>
-    </w:p>
-    <w:p>
-      <w:pPr>
-        <w:pStyle w:val="Akapitzlist"/>
-        <w:ind w:left="360"/>
-      </w:pPr>
-    </w:p>
+        <w:tblLayout w:type="fixed"/>
+        <w:tblLook w:val="04A0" w:firstRow="1" w:lastRow="0" w:firstColumn="1" w:lastColumn="0" w:noHBand="0" w:noVBand="1"/>
+      </w:tblPr>
+      <w:tblGrid>
+        <w:gridCol w:w="1511"/>
+        <w:gridCol w:w="1510"/>
+        <w:gridCol w:w="1510"/>
+        <w:gridCol w:w="1509"/>
+        <w:gridCol w:w="1515"/>
+        <w:gridCol w:w="1507"/>
+      </w:tblGrid>
+      <w:tr>
+        <w:trPr>
+          <w:cantSplit/>
+          <w:trHeight w:hRule="exact" w:val="284"/>
+          <w:jc w:val="center"/>
+        </w:trPr>
+        <w:tc>
+          <w:tcPr>
+            <w:tcW w:w="1510" w:type="dxa"/>
+            <w:vAlign w:val="center"/>
+          </w:tcPr>
+          <w:p>
+            <w:pPr>
+              <w:jc w:val="center"/>
+            </w:pPr>
+            <w:r>
+              <w:rPr>
+                <w:rFonts w:eastAsia="Calibri"/>
+                <w:kern w:val="2"/>
+                <w:szCs w:val="22"/>
+                <w:lang w:eastAsia="en-US"/>
+              </w:rPr>
+              <w:t>Od</w:t>
+            </w:r>
+          </w:p>
+        </w:tc>
+        <w:tc>
+          <w:tcPr>
+            <w:tcW w:w="1510" w:type="dxa"/>
+            <w:vAlign w:val="center"/>
+          </w:tcPr>
+          <w:p>
+            <w:pPr>
+              <w:jc w:val="center"/>
+            </w:pPr>
+            <w:r>
+              <w:rPr>
+                <w:rFonts w:eastAsia="Calibri"/>
+                <w:kern w:val="2"/>
+                <w:szCs w:val="22"/>
+                <w:lang w:eastAsia="en-US"/>
+              </w:rPr>
+              <w:t>Do</w:t>
+            </w:r>
+          </w:p>
+        </w:tc>
+        <w:tc>
+          <w:tcPr>
+            <w:tcW w:w="1510" w:type="dxa"/>
+            <w:vAlign w:val="center"/>
+          </w:tcPr>
+          <w:p>
+            <w:pPr>
+              <w:jc w:val="center"/>
+            </w:pPr>
+            <w:r>
+              <w:rPr>
+                <w:rFonts w:eastAsia="Calibri"/>
+                <w:kern w:val="2"/>
+                <w:szCs w:val="22"/>
+                <w:lang w:eastAsia="en-US"/>
+              </w:rPr>
+              <w:t>N</w:t>
+            </w:r>
+          </w:p>
+        </w:tc>
+        <w:tc>
+          <w:tcPr>
+            <w:tcW w:w="1509" w:type="dxa"/>
+            <w:vAlign w:val="center"/>
+          </w:tcPr>
+          <w:p>
+            <w:pPr>
+              <w:jc w:val="center"/>
+            </w:pPr>
+            <w:proofErr w:type="spellStart"/>
+            <w:r>
+              <w:rPr>
+                <w:rFonts w:eastAsia="Calibri"/>
+                <w:bCs/>
+                <w:kern w:val="2"/>
+                <w:szCs w:val="22"/>
+                <w:lang w:eastAsia="en-US"/>
+              </w:rPr>
+              <w:t>εm</w:t>
+            </w:r>
+            <w:proofErr w:type="spellEnd"/>
+          </w:p>
+        </w:tc>
+        <w:tc>
+          <w:tcPr>
+            <w:tcW w:w="1515" w:type="dxa"/>
+            <w:vAlign w:val="center"/>
+          </w:tcPr>
+          <w:p>
+            <w:pPr>
+              <w:jc w:val="center"/>
+            </w:pPr>
+            <w:proofErr w:type="spellStart"/>
+            <w:r>
+              <w:rPr>
+                <w:rFonts w:eastAsia="Calibri"/>
+                <w:bCs/>
+                <w:kern w:val="2"/>
+                <w:szCs w:val="22"/>
+                <w:lang w:eastAsia="en-US"/>
+              </w:rPr>
+              <w:t>εf</w:t>
+            </w:r>
+            <w:proofErr w:type="spellEnd"/>
+          </w:p>
+        </w:tc>
+        <w:tc>
+          <w:tcPr>
+            <w:tcW w:w="1507" w:type="dxa"/>
+            <w:vAlign w:val="center"/>
+          </w:tcPr>
+          <w:p>
+            <w:pPr>
+              <w:jc w:val="center"/>
+            </w:pPr>
+            <w:r>
+              <w:rPr>
+                <w:rFonts w:eastAsia="Calibri"/>
+                <w:kern w:val="2"/>
+                <w:szCs w:val="22"/>
+                <w:lang w:eastAsia="en-US"/>
+              </w:rPr>
+              <w:t>d</w:t>
+            </w:r>
+          </w:p>
+        </w:tc>
+      </w:tr>
+    </w:tbl>
+    <w:p/>
     <w:p>
       <w:pPr>
         <w:pStyle w:val="Nagwek31"/>
@@ -3337,62 +4249,162 @@
         <w:t>Detekcja:</w:t>
       </w:r>
     </w:p>
+    <w:tbl>
+      <w:tblPr>
+        <w:tblStyle w:val="Tabela-Siatka"/>
+        <w:tblW w:w="9062" w:type="dxa"/>
+        <w:jc w:val="center"/>
+        <w:tblLayout w:type="fixed"/>
+        <w:tblLook w:val="04A0" w:firstRow="1" w:lastRow="0" w:firstColumn="1" w:lastColumn="0" w:noHBand="0" w:noVBand="1"/>
+      </w:tblPr>
+      <w:tblGrid>
+        <w:gridCol w:w="1511"/>
+        <w:gridCol w:w="1510"/>
+        <w:gridCol w:w="1510"/>
+        <w:gridCol w:w="1509"/>
+        <w:gridCol w:w="1515"/>
+        <w:gridCol w:w="1507"/>
+      </w:tblGrid>
+      <w:tr>
+        <w:trPr>
+          <w:cantSplit/>
+          <w:trHeight w:hRule="exact" w:val="284"/>
+          <w:jc w:val="center"/>
+        </w:trPr>
+        <w:tc>
+          <w:tcPr>
+            <w:tcW w:w="1510" w:type="dxa"/>
+            <w:vAlign w:val="center"/>
+          </w:tcPr>
+          <w:p>
+            <w:pPr>
+              <w:jc w:val="center"/>
+            </w:pPr>
+            <w:r>
+              <w:rPr>
+                <w:rFonts w:eastAsia="Calibri"/>
+                <w:kern w:val="2"/>
+                <w:szCs w:val="22"/>
+                <w:lang w:eastAsia="en-US"/>
+              </w:rPr>
+              <w:t>Od</w:t>
+            </w:r>
+          </w:p>
+        </w:tc>
+        <w:tc>
+          <w:tcPr>
+            <w:tcW w:w="1510" w:type="dxa"/>
+            <w:vAlign w:val="center"/>
+          </w:tcPr>
+          <w:p>
+            <w:pPr>
+              <w:jc w:val="center"/>
+            </w:pPr>
+            <w:r>
+              <w:rPr>
+                <w:rFonts w:eastAsia="Calibri"/>
+                <w:kern w:val="2"/>
+                <w:szCs w:val="22"/>
+                <w:lang w:eastAsia="en-US"/>
+              </w:rPr>
+              <w:t>Do</w:t>
+            </w:r>
+          </w:p>
+        </w:tc>
+        <w:tc>
+          <w:tcPr>
+            <w:tcW w:w="1510" w:type="dxa"/>
+            <w:vAlign w:val="center"/>
+          </w:tcPr>
+          <w:p>
+            <w:pPr>
+              <w:jc w:val="center"/>
+            </w:pPr>
+            <w:r>
+              <w:rPr>
+                <w:rFonts w:eastAsia="Calibri"/>
+                <w:kern w:val="2"/>
+                <w:szCs w:val="22"/>
+                <w:lang w:eastAsia="en-US"/>
+              </w:rPr>
+              <w:t>N</w:t>
+            </w:r>
+          </w:p>
+        </w:tc>
+        <w:tc>
+          <w:tcPr>
+            <w:tcW w:w="1509" w:type="dxa"/>
+            <w:vAlign w:val="center"/>
+          </w:tcPr>
+          <w:p>
+            <w:pPr>
+              <w:jc w:val="center"/>
+            </w:pPr>
+            <w:proofErr w:type="spellStart"/>
+            <w:r>
+              <w:rPr>
+                <w:rFonts w:eastAsia="Calibri"/>
+                <w:bCs/>
+                <w:kern w:val="2"/>
+                <w:szCs w:val="22"/>
+                <w:lang w:eastAsia="en-US"/>
+              </w:rPr>
+              <w:t>εm</w:t>
+            </w:r>
+            <w:proofErr w:type="spellEnd"/>
+          </w:p>
+        </w:tc>
+        <w:tc>
+          <w:tcPr>
+            <w:tcW w:w="1515" w:type="dxa"/>
+            <w:vAlign w:val="center"/>
+          </w:tcPr>
+          <w:p>
+            <w:pPr>
+              <w:jc w:val="center"/>
+            </w:pPr>
+            <w:proofErr w:type="spellStart"/>
+            <w:r>
+              <w:rPr>
+                <w:rFonts w:eastAsia="Calibri"/>
+                <w:bCs/>
+                <w:kern w:val="2"/>
+                <w:szCs w:val="22"/>
+                <w:lang w:eastAsia="en-US"/>
+              </w:rPr>
+              <w:t>εf</w:t>
+            </w:r>
+            <w:proofErr w:type="spellEnd"/>
+          </w:p>
+        </w:tc>
+        <w:tc>
+          <w:tcPr>
+            <w:tcW w:w="1507" w:type="dxa"/>
+            <w:vAlign w:val="center"/>
+          </w:tcPr>
+          <w:p>
+            <w:pPr>
+              <w:jc w:val="center"/>
+            </w:pPr>
+            <w:r>
+              <w:rPr>
+                <w:rFonts w:eastAsia="Calibri"/>
+                <w:kern w:val="2"/>
+                <w:szCs w:val="22"/>
+                <w:lang w:eastAsia="en-US"/>
+              </w:rPr>
+              <w:t>d</w:t>
+            </w:r>
+          </w:p>
+        </w:tc>
+      </w:tr>
+    </w:tbl>
     <w:p>
       <w:pPr>
         <w:pStyle w:val="Akapitzlist"/>
         <w:spacing w:after="29"/>
         <w:ind w:left="0"/>
       </w:pPr>
-    </w:p>
-    <w:p>
-      <w:pPr>
-        <w:pStyle w:val="Akapitzlist"/>
-        <w:spacing w:after="29"/>
-        <w:ind w:left="0"/>
-        <w:jc w:val="center"/>
-      </w:pPr>
-      <w:r>
-        <w:rPr>
-          <w:noProof/>
-        </w:rPr>
-        <w:drawing>
-          <wp:inline distT="0" distB="0" distL="0" distR="0" wp14:anchorId="77F58871">
-            <wp:extent cx="5208270" cy="1532890"/>
-            <wp:effectExtent l="0" t="0" r="0" b="0"/>
-            <wp:docPr id="23" name="Obraz 175"/>
-            <wp:cNvGraphicFramePr>
-              <a:graphicFrameLocks xmlns:a="http://schemas.openxmlformats.org/drawingml/2006/main" noChangeAspect="1"/>
-            </wp:cNvGraphicFramePr>
-            <a:graphic xmlns:a="http://schemas.openxmlformats.org/drawingml/2006/main">
-              <a:graphicData uri="http://schemas.openxmlformats.org/drawingml/2006/picture">
-                <pic:pic xmlns:pic="http://schemas.openxmlformats.org/drawingml/2006/picture">
-                  <pic:nvPicPr>
-                    <pic:cNvPr id="23" name="Obraz 175"/>
-                    <pic:cNvPicPr>
-                      <a:picLocks noChangeAspect="1" noChangeArrowheads="1"/>
-                    </pic:cNvPicPr>
-                  </pic:nvPicPr>
-                  <pic:blipFill>
-                    <a:blip r:embed="rId37"/>
-                    <a:stretch>
-                      <a:fillRect/>
-                    </a:stretch>
-                  </pic:blipFill>
-                  <pic:spPr bwMode="auto">
-                    <a:xfrm>
-                      <a:off x="0" y="0"/>
-                      <a:ext cx="5208270" cy="1532890"/>
-                    </a:xfrm>
-                    <a:prstGeom prst="rect">
-                      <a:avLst/>
-                    </a:prstGeom>
-                  </pic:spPr>
-                </pic:pic>
-              </a:graphicData>
-            </a:graphic>
-          </wp:inline>
-        </w:drawing>
-      </w:r>
     </w:p>
     <w:p>
       <w:pPr>
@@ -3407,7 +4419,6 @@
       <w:bookmarkStart w:id="45" w:name="_Toc43131676"/>
       <w:bookmarkEnd w:id="43"/>
       <w:r>
-        <w:lastRenderedPageBreak/>
         <w:t>Podsumowanie</w:t>
       </w:r>
       <w:bookmarkEnd w:id="44"/>
@@ -3516,6 +4527,7 @@
                 <w:color w:val="000000"/>
               </w:rPr>
             </w:pPr>
+            <w:proofErr w:type="spellStart"/>
             <w:r>
               <w:rPr>
                 <w:b/>
@@ -3524,6 +4536,7 @@
               </w:rPr>
               <w:t>εm</w:t>
             </w:r>
+            <w:proofErr w:type="spellEnd"/>
           </w:p>
         </w:tc>
         <w:tc>
@@ -3551,6 +4564,7 @@
                 <w:color w:val="000000"/>
               </w:rPr>
             </w:pPr>
+            <w:proofErr w:type="spellStart"/>
             <w:r>
               <w:rPr>
                 <w:b/>
@@ -3559,6 +4573,7 @@
               </w:rPr>
               <w:t>εf</w:t>
             </w:r>
+            <w:proofErr w:type="spellEnd"/>
           </w:p>
         </w:tc>
         <w:tc>
@@ -3616,9 +4631,6 @@
             <w:pPr>
               <w:jc w:val="center"/>
             </w:pPr>
-            <w:r>
-              <w:t>1200</w:t>
-            </w:r>
           </w:p>
         </w:tc>
         <w:tc>
@@ -3637,9 +4649,6 @@
             <w:pPr>
               <w:jc w:val="center"/>
             </w:pPr>
-            <w:r>
-              <w:t>2</w:t>
-            </w:r>
           </w:p>
         </w:tc>
         <w:tc>
@@ -3661,9 +4670,6 @@
             <w:pPr>
               <w:jc w:val="center"/>
             </w:pPr>
-            <w:r>
-              <w:t>1</w:t>
-            </w:r>
           </w:p>
         </w:tc>
         <w:tc>
@@ -3684,9 +4690,6 @@
             <w:pPr>
               <w:jc w:val="center"/>
             </w:pPr>
-            <w:r>
-              <w:t>99,75%</w:t>
-            </w:r>
           </w:p>
         </w:tc>
       </w:tr>
@@ -3783,53 +4786,156 @@
         <w:t>Detekcja:</w:t>
       </w:r>
     </w:p>
-    <w:p>
-      <w:pPr>
+    <w:tbl>
+      <w:tblPr>
+        <w:tblStyle w:val="Tabela-Siatka"/>
+        <w:tblW w:w="9062" w:type="dxa"/>
         <w:jc w:val="center"/>
-      </w:pPr>
-      <w:r>
-        <w:rPr>
-          <w:noProof/>
-        </w:rPr>
-        <w:drawing>
-          <wp:inline distT="0" distB="0" distL="0" distR="0" wp14:anchorId="21803E75">
-            <wp:extent cx="5208270" cy="4007485"/>
-            <wp:effectExtent l="0" t="0" r="0" b="0"/>
-            <wp:docPr id="24" name="Obraz 170"/>
-            <wp:cNvGraphicFramePr>
-              <a:graphicFrameLocks xmlns:a="http://schemas.openxmlformats.org/drawingml/2006/main" noChangeAspect="1"/>
-            </wp:cNvGraphicFramePr>
-            <a:graphic xmlns:a="http://schemas.openxmlformats.org/drawingml/2006/main">
-              <a:graphicData uri="http://schemas.openxmlformats.org/drawingml/2006/picture">
-                <pic:pic xmlns:pic="http://schemas.openxmlformats.org/drawingml/2006/picture">
-                  <pic:nvPicPr>
-                    <pic:cNvPr id="24" name="Obraz 170"/>
-                    <pic:cNvPicPr>
-                      <a:picLocks noChangeAspect="1" noChangeArrowheads="1"/>
-                    </pic:cNvPicPr>
-                  </pic:nvPicPr>
-                  <pic:blipFill>
-                    <a:blip r:embed="rId38"/>
-                    <a:stretch>
-                      <a:fillRect/>
-                    </a:stretch>
-                  </pic:blipFill>
-                  <pic:spPr bwMode="auto">
-                    <a:xfrm>
-                      <a:off x="0" y="0"/>
-                      <a:ext cx="5208270" cy="4007485"/>
-                    </a:xfrm>
-                    <a:prstGeom prst="rect">
-                      <a:avLst/>
-                    </a:prstGeom>
-                  </pic:spPr>
-                </pic:pic>
-              </a:graphicData>
-            </a:graphic>
-          </wp:inline>
-        </w:drawing>
-      </w:r>
-    </w:p>
+        <w:tblLayout w:type="fixed"/>
+        <w:tblLook w:val="04A0" w:firstRow="1" w:lastRow="0" w:firstColumn="1" w:lastColumn="0" w:noHBand="0" w:noVBand="1"/>
+      </w:tblPr>
+      <w:tblGrid>
+        <w:gridCol w:w="1511"/>
+        <w:gridCol w:w="1510"/>
+        <w:gridCol w:w="1510"/>
+        <w:gridCol w:w="1509"/>
+        <w:gridCol w:w="1515"/>
+        <w:gridCol w:w="1507"/>
+      </w:tblGrid>
+      <w:tr>
+        <w:trPr>
+          <w:cantSplit/>
+          <w:trHeight w:hRule="exact" w:val="284"/>
+          <w:jc w:val="center"/>
+        </w:trPr>
+        <w:tc>
+          <w:tcPr>
+            <w:tcW w:w="1510" w:type="dxa"/>
+            <w:vAlign w:val="center"/>
+          </w:tcPr>
+          <w:p>
+            <w:pPr>
+              <w:jc w:val="center"/>
+            </w:pPr>
+            <w:r>
+              <w:rPr>
+                <w:rFonts w:eastAsia="Calibri"/>
+                <w:kern w:val="2"/>
+                <w:szCs w:val="22"/>
+                <w:lang w:eastAsia="en-US"/>
+              </w:rPr>
+              <w:t>Od</w:t>
+            </w:r>
+          </w:p>
+        </w:tc>
+        <w:tc>
+          <w:tcPr>
+            <w:tcW w:w="1510" w:type="dxa"/>
+            <w:vAlign w:val="center"/>
+          </w:tcPr>
+          <w:p>
+            <w:pPr>
+              <w:jc w:val="center"/>
+            </w:pPr>
+            <w:r>
+              <w:rPr>
+                <w:rFonts w:eastAsia="Calibri"/>
+                <w:kern w:val="2"/>
+                <w:szCs w:val="22"/>
+                <w:lang w:eastAsia="en-US"/>
+              </w:rPr>
+              <w:t>Do</w:t>
+            </w:r>
+          </w:p>
+        </w:tc>
+        <w:tc>
+          <w:tcPr>
+            <w:tcW w:w="1510" w:type="dxa"/>
+            <w:vAlign w:val="center"/>
+          </w:tcPr>
+          <w:p>
+            <w:pPr>
+              <w:jc w:val="center"/>
+            </w:pPr>
+            <w:r>
+              <w:rPr>
+                <w:rFonts w:eastAsia="Calibri"/>
+                <w:kern w:val="2"/>
+                <w:szCs w:val="22"/>
+                <w:lang w:eastAsia="en-US"/>
+              </w:rPr>
+              <w:t>N</w:t>
+            </w:r>
+          </w:p>
+        </w:tc>
+        <w:tc>
+          <w:tcPr>
+            <w:tcW w:w="1509" w:type="dxa"/>
+            <w:vAlign w:val="center"/>
+          </w:tcPr>
+          <w:p>
+            <w:pPr>
+              <w:jc w:val="center"/>
+            </w:pPr>
+            <w:proofErr w:type="spellStart"/>
+            <w:r>
+              <w:rPr>
+                <w:rFonts w:eastAsia="Calibri"/>
+                <w:bCs/>
+                <w:kern w:val="2"/>
+                <w:szCs w:val="22"/>
+                <w:lang w:eastAsia="en-US"/>
+              </w:rPr>
+              <w:t>εm</w:t>
+            </w:r>
+            <w:proofErr w:type="spellEnd"/>
+          </w:p>
+        </w:tc>
+        <w:tc>
+          <w:tcPr>
+            <w:tcW w:w="1515" w:type="dxa"/>
+            <w:vAlign w:val="center"/>
+          </w:tcPr>
+          <w:p>
+            <w:pPr>
+              <w:jc w:val="center"/>
+            </w:pPr>
+            <w:proofErr w:type="spellStart"/>
+            <w:r>
+              <w:rPr>
+                <w:rFonts w:eastAsia="Calibri"/>
+                <w:bCs/>
+                <w:kern w:val="2"/>
+                <w:szCs w:val="22"/>
+                <w:lang w:eastAsia="en-US"/>
+              </w:rPr>
+              <w:t>εf</w:t>
+            </w:r>
+            <w:proofErr w:type="spellEnd"/>
+          </w:p>
+        </w:tc>
+        <w:tc>
+          <w:tcPr>
+            <w:tcW w:w="1507" w:type="dxa"/>
+            <w:vAlign w:val="center"/>
+          </w:tcPr>
+          <w:p>
+            <w:pPr>
+              <w:jc w:val="center"/>
+            </w:pPr>
+            <w:r>
+              <w:rPr>
+                <w:rFonts w:eastAsia="Calibri"/>
+                <w:kern w:val="2"/>
+                <w:szCs w:val="22"/>
+                <w:lang w:eastAsia="en-US"/>
+              </w:rPr>
+              <w:t>d</w:t>
+            </w:r>
+          </w:p>
+        </w:tc>
+      </w:tr>
+    </w:tbl>
     <w:p/>
     <w:p>
       <w:pPr>
@@ -3867,59 +4973,157 @@
         <w:t>Detekcja:</w:t>
       </w:r>
     </w:p>
+    <w:tbl>
+      <w:tblPr>
+        <w:tblStyle w:val="Tabela-Siatka"/>
+        <w:tblW w:w="9062" w:type="dxa"/>
+        <w:jc w:val="center"/>
+        <w:tblLayout w:type="fixed"/>
+        <w:tblLook w:val="04A0" w:firstRow="1" w:lastRow="0" w:firstColumn="1" w:lastColumn="0" w:noHBand="0" w:noVBand="1"/>
+      </w:tblPr>
+      <w:tblGrid>
+        <w:gridCol w:w="1511"/>
+        <w:gridCol w:w="1510"/>
+        <w:gridCol w:w="1510"/>
+        <w:gridCol w:w="1509"/>
+        <w:gridCol w:w="1515"/>
+        <w:gridCol w:w="1507"/>
+      </w:tblGrid>
+      <w:tr>
+        <w:trPr>
+          <w:cantSplit/>
+          <w:trHeight w:hRule="exact" w:val="284"/>
+          <w:jc w:val="center"/>
+        </w:trPr>
+        <w:tc>
+          <w:tcPr>
+            <w:tcW w:w="1510" w:type="dxa"/>
+            <w:vAlign w:val="center"/>
+          </w:tcPr>
+          <w:p>
+            <w:pPr>
+              <w:jc w:val="center"/>
+            </w:pPr>
+            <w:r>
+              <w:rPr>
+                <w:rFonts w:eastAsia="Calibri"/>
+                <w:kern w:val="2"/>
+                <w:szCs w:val="22"/>
+                <w:lang w:eastAsia="en-US"/>
+              </w:rPr>
+              <w:t>Od</w:t>
+            </w:r>
+          </w:p>
+        </w:tc>
+        <w:tc>
+          <w:tcPr>
+            <w:tcW w:w="1510" w:type="dxa"/>
+            <w:vAlign w:val="center"/>
+          </w:tcPr>
+          <w:p>
+            <w:pPr>
+              <w:jc w:val="center"/>
+            </w:pPr>
+            <w:r>
+              <w:rPr>
+                <w:rFonts w:eastAsia="Calibri"/>
+                <w:kern w:val="2"/>
+                <w:szCs w:val="22"/>
+                <w:lang w:eastAsia="en-US"/>
+              </w:rPr>
+              <w:t>Do</w:t>
+            </w:r>
+          </w:p>
+        </w:tc>
+        <w:tc>
+          <w:tcPr>
+            <w:tcW w:w="1510" w:type="dxa"/>
+            <w:vAlign w:val="center"/>
+          </w:tcPr>
+          <w:p>
+            <w:pPr>
+              <w:jc w:val="center"/>
+            </w:pPr>
+            <w:r>
+              <w:rPr>
+                <w:rFonts w:eastAsia="Calibri"/>
+                <w:kern w:val="2"/>
+                <w:szCs w:val="22"/>
+                <w:lang w:eastAsia="en-US"/>
+              </w:rPr>
+              <w:t>N</w:t>
+            </w:r>
+          </w:p>
+        </w:tc>
+        <w:tc>
+          <w:tcPr>
+            <w:tcW w:w="1509" w:type="dxa"/>
+            <w:vAlign w:val="center"/>
+          </w:tcPr>
+          <w:p>
+            <w:pPr>
+              <w:jc w:val="center"/>
+            </w:pPr>
+            <w:proofErr w:type="spellStart"/>
+            <w:r>
+              <w:rPr>
+                <w:rFonts w:eastAsia="Calibri"/>
+                <w:bCs/>
+                <w:kern w:val="2"/>
+                <w:szCs w:val="22"/>
+                <w:lang w:eastAsia="en-US"/>
+              </w:rPr>
+              <w:t>εm</w:t>
+            </w:r>
+            <w:proofErr w:type="spellEnd"/>
+          </w:p>
+        </w:tc>
+        <w:tc>
+          <w:tcPr>
+            <w:tcW w:w="1515" w:type="dxa"/>
+            <w:vAlign w:val="center"/>
+          </w:tcPr>
+          <w:p>
+            <w:pPr>
+              <w:jc w:val="center"/>
+            </w:pPr>
+            <w:proofErr w:type="spellStart"/>
+            <w:r>
+              <w:rPr>
+                <w:rFonts w:eastAsia="Calibri"/>
+                <w:bCs/>
+                <w:kern w:val="2"/>
+                <w:szCs w:val="22"/>
+                <w:lang w:eastAsia="en-US"/>
+              </w:rPr>
+              <w:t>εf</w:t>
+            </w:r>
+            <w:proofErr w:type="spellEnd"/>
+          </w:p>
+        </w:tc>
+        <w:tc>
+          <w:tcPr>
+            <w:tcW w:w="1507" w:type="dxa"/>
+            <w:vAlign w:val="center"/>
+          </w:tcPr>
+          <w:p>
+            <w:pPr>
+              <w:jc w:val="center"/>
+            </w:pPr>
+            <w:r>
+              <w:rPr>
+                <w:rFonts w:eastAsia="Calibri"/>
+                <w:kern w:val="2"/>
+                <w:szCs w:val="22"/>
+                <w:lang w:eastAsia="en-US"/>
+              </w:rPr>
+              <w:t>d</w:t>
+            </w:r>
+          </w:p>
+        </w:tc>
+      </w:tr>
+    </w:tbl>
     <w:p/>
-    <w:p>
-      <w:pPr>
-        <w:jc w:val="center"/>
-      </w:pPr>
-      <w:r>
-        <w:rPr>
-          <w:noProof/>
-        </w:rPr>
-        <w:drawing>
-          <wp:inline distT="0" distB="0" distL="0" distR="0" wp14:anchorId="4FE8CC2B">
-            <wp:extent cx="5208270" cy="1721485"/>
-            <wp:effectExtent l="0" t="0" r="0" b="0"/>
-            <wp:docPr id="25" name="Obraz 171"/>
-            <wp:cNvGraphicFramePr>
-              <a:graphicFrameLocks xmlns:a="http://schemas.openxmlformats.org/drawingml/2006/main" noChangeAspect="1"/>
-            </wp:cNvGraphicFramePr>
-            <a:graphic xmlns:a="http://schemas.openxmlformats.org/drawingml/2006/main">
-              <a:graphicData uri="http://schemas.openxmlformats.org/drawingml/2006/picture">
-                <pic:pic xmlns:pic="http://schemas.openxmlformats.org/drawingml/2006/picture">
-                  <pic:nvPicPr>
-                    <pic:cNvPr id="25" name="Obraz 171"/>
-                    <pic:cNvPicPr>
-                      <a:picLocks noChangeAspect="1" noChangeArrowheads="1"/>
-                    </pic:cNvPicPr>
-                  </pic:nvPicPr>
-                  <pic:blipFill>
-                    <a:blip r:embed="rId39"/>
-                    <a:stretch>
-                      <a:fillRect/>
-                    </a:stretch>
-                  </pic:blipFill>
-                  <pic:spPr bwMode="auto">
-                    <a:xfrm>
-                      <a:off x="0" y="0"/>
-                      <a:ext cx="5208270" cy="1721485"/>
-                    </a:xfrm>
-                    <a:prstGeom prst="rect">
-                      <a:avLst/>
-                    </a:prstGeom>
-                  </pic:spPr>
-                </pic:pic>
-              </a:graphicData>
-            </a:graphic>
-          </wp:inline>
-        </w:drawing>
-      </w:r>
-    </w:p>
-    <w:p>
-      <w:pPr>
-        <w:pStyle w:val="Nagwek31"/>
-      </w:pPr>
-    </w:p>
     <w:p>
       <w:pPr>
         <w:pStyle w:val="Nagwek31"/>
@@ -3973,60 +5177,160 @@
         <w:t>Detekcja:</w:t>
       </w:r>
     </w:p>
-    <w:p>
-      <w:pPr>
-        <w:suppressAutoHyphens w:val="0"/>
-        <w:spacing w:line="276" w:lineRule="auto"/>
+    <w:tbl>
+      <w:tblPr>
+        <w:tblStyle w:val="Tabela-Siatka"/>
+        <w:tblW w:w="9062" w:type="dxa"/>
         <w:jc w:val="center"/>
-        <w:rPr>
-          <w:rFonts w:asciiTheme="majorHAnsi" w:eastAsiaTheme="majorEastAsia" w:hAnsiTheme="majorHAnsi" w:cstheme="majorBidi"/>
-          <w:b/>
-          <w:bCs/>
-          <w:color w:val="4F81BD" w:themeColor="accent1"/>
-        </w:rPr>
-      </w:pPr>
-      <w:r>
-        <w:rPr>
-          <w:noProof/>
-        </w:rPr>
-        <w:drawing>
-          <wp:inline distT="0" distB="0" distL="0" distR="0" wp14:anchorId="30ED7A45">
-            <wp:extent cx="5208270" cy="1721485"/>
-            <wp:effectExtent l="0" t="0" r="0" b="0"/>
-            <wp:docPr id="26" name="Obraz 172"/>
-            <wp:cNvGraphicFramePr>
-              <a:graphicFrameLocks xmlns:a="http://schemas.openxmlformats.org/drawingml/2006/main" noChangeAspect="1"/>
-            </wp:cNvGraphicFramePr>
-            <a:graphic xmlns:a="http://schemas.openxmlformats.org/drawingml/2006/main">
-              <a:graphicData uri="http://schemas.openxmlformats.org/drawingml/2006/picture">
-                <pic:pic xmlns:pic="http://schemas.openxmlformats.org/drawingml/2006/picture">
-                  <pic:nvPicPr>
-                    <pic:cNvPr id="26" name="Obraz 172"/>
-                    <pic:cNvPicPr>
-                      <a:picLocks noChangeAspect="1" noChangeArrowheads="1"/>
-                    </pic:cNvPicPr>
-                  </pic:nvPicPr>
-                  <pic:blipFill>
-                    <a:blip r:embed="rId40"/>
-                    <a:stretch>
-                      <a:fillRect/>
-                    </a:stretch>
-                  </pic:blipFill>
-                  <pic:spPr bwMode="auto">
-                    <a:xfrm>
-                      <a:off x="0" y="0"/>
-                      <a:ext cx="5208270" cy="1721485"/>
-                    </a:xfrm>
-                    <a:prstGeom prst="rect">
-                      <a:avLst/>
-                    </a:prstGeom>
-                  </pic:spPr>
-                </pic:pic>
-              </a:graphicData>
-            </a:graphic>
-          </wp:inline>
-        </w:drawing>
-      </w:r>
+        <w:tblLayout w:type="fixed"/>
+        <w:tblLook w:val="04A0" w:firstRow="1" w:lastRow="0" w:firstColumn="1" w:lastColumn="0" w:noHBand="0" w:noVBand="1"/>
+      </w:tblPr>
+      <w:tblGrid>
+        <w:gridCol w:w="1511"/>
+        <w:gridCol w:w="1510"/>
+        <w:gridCol w:w="1510"/>
+        <w:gridCol w:w="1509"/>
+        <w:gridCol w:w="1515"/>
+        <w:gridCol w:w="1507"/>
+      </w:tblGrid>
+      <w:tr>
+        <w:trPr>
+          <w:cantSplit/>
+          <w:trHeight w:hRule="exact" w:val="284"/>
+          <w:jc w:val="center"/>
+        </w:trPr>
+        <w:tc>
+          <w:tcPr>
+            <w:tcW w:w="1510" w:type="dxa"/>
+            <w:vAlign w:val="center"/>
+          </w:tcPr>
+          <w:p>
+            <w:pPr>
+              <w:jc w:val="center"/>
+            </w:pPr>
+            <w:r>
+              <w:rPr>
+                <w:rFonts w:eastAsia="Calibri"/>
+                <w:kern w:val="2"/>
+                <w:szCs w:val="22"/>
+                <w:lang w:eastAsia="en-US"/>
+              </w:rPr>
+              <w:t>Od</w:t>
+            </w:r>
+          </w:p>
+        </w:tc>
+        <w:tc>
+          <w:tcPr>
+            <w:tcW w:w="1510" w:type="dxa"/>
+            <w:vAlign w:val="center"/>
+          </w:tcPr>
+          <w:p>
+            <w:pPr>
+              <w:jc w:val="center"/>
+            </w:pPr>
+            <w:r>
+              <w:rPr>
+                <w:rFonts w:eastAsia="Calibri"/>
+                <w:kern w:val="2"/>
+                <w:szCs w:val="22"/>
+                <w:lang w:eastAsia="en-US"/>
+              </w:rPr>
+              <w:t>Do</w:t>
+            </w:r>
+          </w:p>
+        </w:tc>
+        <w:tc>
+          <w:tcPr>
+            <w:tcW w:w="1510" w:type="dxa"/>
+            <w:vAlign w:val="center"/>
+          </w:tcPr>
+          <w:p>
+            <w:pPr>
+              <w:jc w:val="center"/>
+            </w:pPr>
+            <w:r>
+              <w:rPr>
+                <w:rFonts w:eastAsia="Calibri"/>
+                <w:kern w:val="2"/>
+                <w:szCs w:val="22"/>
+                <w:lang w:eastAsia="en-US"/>
+              </w:rPr>
+              <w:t>N</w:t>
+            </w:r>
+          </w:p>
+        </w:tc>
+        <w:tc>
+          <w:tcPr>
+            <w:tcW w:w="1509" w:type="dxa"/>
+            <w:vAlign w:val="center"/>
+          </w:tcPr>
+          <w:p>
+            <w:pPr>
+              <w:jc w:val="center"/>
+            </w:pPr>
+            <w:proofErr w:type="spellStart"/>
+            <w:r>
+              <w:rPr>
+                <w:rFonts w:eastAsia="Calibri"/>
+                <w:bCs/>
+                <w:kern w:val="2"/>
+                <w:szCs w:val="22"/>
+                <w:lang w:eastAsia="en-US"/>
+              </w:rPr>
+              <w:t>εm</w:t>
+            </w:r>
+            <w:proofErr w:type="spellEnd"/>
+          </w:p>
+        </w:tc>
+        <w:tc>
+          <w:tcPr>
+            <w:tcW w:w="1515" w:type="dxa"/>
+            <w:vAlign w:val="center"/>
+          </w:tcPr>
+          <w:p>
+            <w:pPr>
+              <w:jc w:val="center"/>
+            </w:pPr>
+            <w:proofErr w:type="spellStart"/>
+            <w:r>
+              <w:rPr>
+                <w:rFonts w:eastAsia="Calibri"/>
+                <w:bCs/>
+                <w:kern w:val="2"/>
+                <w:szCs w:val="22"/>
+                <w:lang w:eastAsia="en-US"/>
+              </w:rPr>
+              <w:t>εf</w:t>
+            </w:r>
+            <w:proofErr w:type="spellEnd"/>
+          </w:p>
+        </w:tc>
+        <w:tc>
+          <w:tcPr>
+            <w:tcW w:w="1507" w:type="dxa"/>
+            <w:vAlign w:val="center"/>
+          </w:tcPr>
+          <w:p>
+            <w:pPr>
+              <w:jc w:val="center"/>
+            </w:pPr>
+            <w:r>
+              <w:rPr>
+                <w:rFonts w:eastAsia="Calibri"/>
+                <w:kern w:val="2"/>
+                <w:szCs w:val="22"/>
+                <w:lang w:eastAsia="en-US"/>
+              </w:rPr>
+              <w:t>d</w:t>
+            </w:r>
+          </w:p>
+        </w:tc>
+      </w:tr>
+    </w:tbl>
+    <w:p>
+      <w:pPr>
+        <w:jc w:val="left"/>
+      </w:pPr>
     </w:p>
     <w:p>
       <w:pPr>
@@ -4154,6 +5458,7 @@
                 <w:color w:val="000000"/>
               </w:rPr>
             </w:pPr>
+            <w:proofErr w:type="spellStart"/>
             <w:r>
               <w:rPr>
                 <w:b/>
@@ -4162,6 +5467,7 @@
               </w:rPr>
               <w:t>εm</w:t>
             </w:r>
+            <w:proofErr w:type="spellEnd"/>
           </w:p>
         </w:tc>
         <w:tc>
@@ -4189,6 +5495,7 @@
                 <w:color w:val="000000"/>
               </w:rPr>
             </w:pPr>
+            <w:proofErr w:type="spellStart"/>
             <w:r>
               <w:rPr>
                 <w:b/>
@@ -4197,6 +5504,7 @@
               </w:rPr>
               <w:t>εf</w:t>
             </w:r>
+            <w:proofErr w:type="spellEnd"/>
           </w:p>
         </w:tc>
         <w:tc>
@@ -4254,9 +5562,6 @@
             <w:pPr>
               <w:jc w:val="center"/>
             </w:pPr>
-            <w:r>
-              <w:t>1200</w:t>
-            </w:r>
           </w:p>
         </w:tc>
         <w:tc>
@@ -4275,9 +5580,6 @@
             <w:pPr>
               <w:jc w:val="center"/>
             </w:pPr>
-            <w:r>
-              <w:t>3</w:t>
-            </w:r>
           </w:p>
         </w:tc>
         <w:tc>
@@ -4299,9 +5601,6 @@
             <w:pPr>
               <w:jc w:val="center"/>
             </w:pPr>
-            <w:r>
-              <w:t>0</w:t>
-            </w:r>
           </w:p>
         </w:tc>
         <w:tc>
@@ -4322,9 +5621,6 @@
             <w:pPr>
               <w:jc w:val="center"/>
             </w:pPr>
-            <w:r>
-              <w:t>99,75%</w:t>
-            </w:r>
           </w:p>
         </w:tc>
       </w:tr>
@@ -4343,12 +5639,12 @@
       </w:r>
     </w:p>
     <w:sectPr>
-      <w:headerReference w:type="even" r:id="rId41"/>
-      <w:headerReference w:type="default" r:id="rId42"/>
-      <w:footerReference w:type="even" r:id="rId43"/>
-      <w:footerReference w:type="default" r:id="rId44"/>
-      <w:headerReference w:type="first" r:id="rId45"/>
-      <w:footerReference w:type="first" r:id="rId46"/>
+      <w:headerReference w:type="even" r:id="rId29"/>
+      <w:headerReference w:type="default" r:id="rId30"/>
+      <w:footerReference w:type="even" r:id="rId31"/>
+      <w:footerReference w:type="default" r:id="rId32"/>
+      <w:headerReference w:type="first" r:id="rId33"/>
+      <w:footerReference w:type="first" r:id="rId34"/>
       <w:pgSz w:w="12240" w:h="15840"/>
       <w:pgMar w:top="2304" w:right="1134" w:bottom="1640" w:left="1134" w:header="1134" w:footer="1134" w:gutter="0"/>
       <w:cols w:space="708"/>
@@ -4525,7 +5821,7 @@
         <w:noProof/>
       </w:rPr>
       <w:drawing>
-        <wp:inline distT="0" distB="0" distL="0" distR="0" wp14:anchorId="0133B30C">
+        <wp:inline distT="0" distB="0" distL="0" distR="0" wp14:anchorId="7C1D49CA">
           <wp:extent cx="1085850" cy="742950"/>
           <wp:effectExtent l="0" t="0" r="0" b="0"/>
           <wp:docPr id="27" name="Picture" descr="Logo (50 mm)"/>
@@ -4578,7 +5874,7 @@
         <w:noProof/>
       </w:rPr>
       <w:drawing>
-        <wp:inline distT="0" distB="0" distL="0" distR="0" wp14:anchorId="37689466">
+        <wp:inline distT="0" distB="0" distL="0" distR="0" wp14:anchorId="0AA4B742">
           <wp:extent cx="1085850" cy="742950"/>
           <wp:effectExtent l="0" t="0" r="0" b="0"/>
           <wp:docPr id="28" name="Picture" descr="Logo (50 mm)"/>
@@ -5322,7 +6618,7 @@
     <w:lsdException w:name="Table Web 2" w:semiHidden="1" w:unhideWhenUsed="1"/>
     <w:lsdException w:name="Table Web 3" w:semiHidden="1" w:unhideWhenUsed="1"/>
     <w:lsdException w:name="Balloon Text" w:semiHidden="1" w:unhideWhenUsed="1"/>
-    <w:lsdException w:name="Table Grid" w:uiPriority="59"/>
+    <w:lsdException w:name="Table Grid" w:uiPriority="39"/>
     <w:lsdException w:name="Table Theme" w:semiHidden="1" w:unhideWhenUsed="1"/>
     <w:lsdException w:name="Placeholder Text" w:semiHidden="1"/>
     <w:lsdException w:name="No Spacing" w:uiPriority="1" w:qFormat="1"/>
@@ -6325,7 +7621,7 @@
   <w:style w:type="table" w:styleId="Tabela-Siatka">
     <w:name w:val="Table Grid"/>
     <w:basedOn w:val="Standardowy"/>
-    <w:uiPriority w:val="59"/>
+    <w:uiPriority w:val="39"/>
     <w:rsid w:val="009E71CE"/>
     <w:tblPr>
       <w:tblBorders>
@@ -6337,6 +7633,28 @@
         <w:insideV w:val="single" w:sz="4" w:space="0" w:color="auto"/>
       </w:tblBorders>
     </w:tblPr>
+  </w:style>
+  <w:style w:type="paragraph" w:customStyle="1" w:styleId="Table2">
+    <w:name w:val="Table2"/>
+    <w:basedOn w:val="Normalny"/>
+    <w:qFormat/>
+    <w:rsid w:val="00557C28"/>
+    <w:pPr>
+      <w:widowControl w:val="0"/>
+      <w:suppressLineNumbers/>
+      <w:spacing w:before="120" w:after="120" w:line="240" w:lineRule="auto"/>
+      <w:jc w:val="center"/>
+    </w:pPr>
+    <w:rPr>
+      <w:rFonts w:asciiTheme="minorHAnsi" w:eastAsiaTheme="minorHAnsi" w:hAnsiTheme="minorHAnsi" w:cstheme="minorBidi"/>
+      <w:b/>
+      <w:bCs/>
+      <w:color w:val="auto"/>
+      <w:kern w:val="2"/>
+      <w:szCs w:val="22"/>
+      <w:lang w:eastAsia="en-US"/>
+      <w14:ligatures w14:val="standardContextual"/>
+    </w:rPr>
   </w:style>
 </w:styles>
 </file>

</xml_diff>